<commit_message>
deliverable 1 & 2
</commit_message>
<xml_diff>
--- a/Project_Analysis_and_Design_Document.docx
+++ b/Project_Analysis_and_Design_Document.docx
@@ -1,6 +1,6 @@
 
 <file path=word/document.xml><?xml version="1.0" encoding="utf-8"?>
-<w:document xmlns:ve="http://schemas.openxmlformats.org/markup-compatibility/2006" xmlns:o="urn:schemas-microsoft-com:office:office" xmlns:r="http://schemas.openxmlformats.org/officeDocument/2006/relationships" xmlns:m="http://schemas.openxmlformats.org/officeDocument/2006/math" xmlns:v="urn:schemas-microsoft-com:vml" xmlns:wp="http://schemas.openxmlformats.org/drawingml/2006/wordprocessingDrawing" xmlns:w10="urn:schemas-microsoft-com:office:word" xmlns:w="http://schemas.openxmlformats.org/wordprocessingml/2006/main" xmlns:wne="http://schemas.microsoft.com/office/word/2006/wordml">
+<w:document xmlns:wpc="http://schemas.microsoft.com/office/word/2010/wordprocessingCanvas" xmlns:mc="http://schemas.openxmlformats.org/markup-compatibility/2006" xmlns:o="urn:schemas-microsoft-com:office:office" xmlns:r="http://schemas.openxmlformats.org/officeDocument/2006/relationships" xmlns:m="http://schemas.openxmlformats.org/officeDocument/2006/math" xmlns:v="urn:schemas-microsoft-com:vml" xmlns:wp14="http://schemas.microsoft.com/office/word/2010/wordprocessingDrawing" xmlns:wp="http://schemas.openxmlformats.org/drawingml/2006/wordprocessingDrawing" xmlns:w10="urn:schemas-microsoft-com:office:word" xmlns:w="http://schemas.openxmlformats.org/wordprocessingml/2006/main" xmlns:w14="http://schemas.microsoft.com/office/word/2010/wordml" xmlns:w15="http://schemas.microsoft.com/office/word/2012/wordml" xmlns:wpg="http://schemas.microsoft.com/office/word/2010/wordprocessingGroup" xmlns:wpi="http://schemas.microsoft.com/office/word/2010/wordprocessingInk" xmlns:wne="http://schemas.microsoft.com/office/word/2006/wordml" xmlns:wps="http://schemas.microsoft.com/office/word/2010/wordprocessingShape" mc:Ignorable="w14 w15 wp14">
   <w:body>
     <w:p>
       <w:pPr>
@@ -10,14 +10,30 @@
           <w:rFonts w:ascii="Times New Roman" w:hAnsi="Times New Roman"/>
         </w:rPr>
       </w:pPr>
-      <w:fldSimple w:instr=" SUBJECT  \* MERGEFORMAT ">
-        <w:r>
-          <w:rPr>
-            <w:rFonts w:ascii="Times New Roman" w:hAnsi="Times New Roman"/>
-          </w:rPr>
-          <w:t>&lt;Project Name&gt;</w:t>
-        </w:r>
-      </w:fldSimple>
+      <w:r>
+        <w:rPr>
+          <w:rFonts w:ascii="Times New Roman" w:hAnsi="Times New Roman"/>
+        </w:rPr>
+        <w:t>Your Tickets</w:t>
+      </w:r>
+      <w:r>
+        <w:rPr>
+          <w:rFonts w:ascii="Times New Roman" w:hAnsi="Times New Roman"/>
+        </w:rPr>
+        <w:fldChar w:fldCharType="begin"/>
+      </w:r>
+      <w:r>
+        <w:rPr>
+          <w:rFonts w:ascii="Times New Roman" w:hAnsi="Times New Roman"/>
+        </w:rPr>
+        <w:instrText xml:space="preserve"> SUBJECT  \* MERGEFORMAT </w:instrText>
+      </w:r>
+      <w:r>
+        <w:rPr>
+          <w:rFonts w:ascii="Times New Roman" w:hAnsi="Times New Roman"/>
+        </w:rPr>
+        <w:fldChar w:fldCharType="end"/>
+      </w:r>
     </w:p>
     <w:p>
       <w:pPr>
@@ -42,11 +58,39 @@
           <w:rFonts w:ascii="Times New Roman" w:hAnsi="Times New Roman"/>
         </w:rPr>
       </w:pPr>
-      <w:r>
-        <w:rPr>
-          <w:rFonts w:ascii="Times New Roman" w:hAnsi="Times New Roman"/>
-        </w:rPr>
-        <w:t>Student:</w:t>
+      <w:proofErr w:type="spellStart"/>
+      <w:r>
+        <w:rPr>
+          <w:rFonts w:ascii="Times New Roman" w:hAnsi="Times New Roman"/>
+        </w:rPr>
+        <w:t>Student</w:t>
+      </w:r>
+      <w:proofErr w:type="gramStart"/>
+      <w:r>
+        <w:rPr>
+          <w:rFonts w:ascii="Times New Roman" w:hAnsi="Times New Roman"/>
+        </w:rPr>
+        <w:t>:</w:t>
+      </w:r>
+      <w:r>
+        <w:rPr>
+          <w:rFonts w:ascii="Times New Roman" w:hAnsi="Times New Roman"/>
+        </w:rPr>
+        <w:t>Bianca</w:t>
+      </w:r>
+      <w:proofErr w:type="gramEnd"/>
+      <w:r>
+        <w:rPr>
+          <w:rFonts w:ascii="Times New Roman" w:hAnsi="Times New Roman"/>
+        </w:rPr>
+        <w:t>-Elena</w:t>
+      </w:r>
+      <w:proofErr w:type="spellEnd"/>
+      <w:r>
+        <w:rPr>
+          <w:rFonts w:ascii="Times New Roman" w:hAnsi="Times New Roman"/>
+        </w:rPr>
+        <w:t xml:space="preserve"> Dondas</w:t>
       </w:r>
     </w:p>
     <w:p>
@@ -62,8 +106,24 @@
           <w:b/>
           <w:sz w:val="36"/>
         </w:rPr>
-        <w:t>Group:</w:t>
-      </w:r>
+        <w:t>Group</w:t>
+      </w:r>
+      <w:proofErr w:type="gramStart"/>
+      <w:r>
+        <w:rPr>
+          <w:b/>
+          <w:sz w:val="36"/>
+        </w:rPr>
+        <w:t>:</w:t>
+      </w:r>
+      <w:r>
+        <w:rPr>
+          <w:b/>
+          <w:sz w:val="36"/>
+        </w:rPr>
+        <w:t>30238</w:t>
+      </w:r>
+      <w:proofErr w:type="gramEnd"/>
     </w:p>
     <w:p>
       <w:pPr>
@@ -138,7 +198,7 @@
           <w:insideV w:val="single" w:sz="6" w:space="0" w:color="auto"/>
         </w:tblBorders>
         <w:tblLayout w:type="fixed"/>
-        <w:tblLook w:val="0000"/>
+        <w:tblLook w:val="0000" w:firstRow="0" w:lastRow="0" w:firstColumn="0" w:lastColumn="0" w:noHBand="0" w:noVBand="0"/>
       </w:tblPr>
       <w:tblGrid>
         <w:gridCol w:w="2304"/>
@@ -238,7 +298,15 @@
               <w:pStyle w:val="Tabletext"/>
             </w:pPr>
             <w:r>
-              <w:t>&lt;dd/mmm/yy&gt;</w:t>
+              <w:t>04/</w:t>
+            </w:r>
+            <w:proofErr w:type="spellStart"/>
+            <w:r>
+              <w:t>apr</w:t>
+            </w:r>
+            <w:proofErr w:type="spellEnd"/>
+            <w:r>
+              <w:t>/2019</w:t>
             </w:r>
           </w:p>
         </w:tc>
@@ -251,7 +319,7 @@
               <w:pStyle w:val="Tabletext"/>
             </w:pPr>
             <w:r>
-              <w:t>&lt;x.x&gt;</w:t>
+              <w:t>1.0</w:t>
             </w:r>
           </w:p>
         </w:tc>
@@ -264,7 +332,7 @@
               <w:pStyle w:val="Tabletext"/>
             </w:pPr>
             <w:r>
-              <w:t>&lt;details&gt;</w:t>
+              <w:t>Project Specification and Elaboration I</w:t>
             </w:r>
           </w:p>
         </w:tc>
@@ -277,7 +345,7 @@
               <w:pStyle w:val="Tabletext"/>
             </w:pPr>
             <w:r>
-              <w:t>&lt;name&gt;</w:t>
+              <w:t>Bianca Elena Dondas</w:t>
             </w:r>
           </w:p>
         </w:tc>
@@ -417,6 +485,8 @@
           <w:rFonts w:ascii="Times New Roman" w:hAnsi="Times New Roman"/>
         </w:rPr>
       </w:pPr>
+      <w:bookmarkStart w:id="0" w:name="_GoBack"/>
+      <w:bookmarkEnd w:id="0"/>
       <w:r>
         <w:rPr>
           <w:rFonts w:ascii="Times New Roman" w:hAnsi="Times New Roman"/>
@@ -2040,43 +2110,144 @@
           <w:rFonts w:ascii="Times New Roman" w:hAnsi="Times New Roman"/>
         </w:rPr>
       </w:pPr>
-      <w:bookmarkStart w:id="0" w:name="_Toc285793954"/>
+      <w:bookmarkStart w:id="1" w:name="_Toc285793954"/>
       <w:r>
         <w:rPr>
           <w:rFonts w:ascii="Times New Roman" w:hAnsi="Times New Roman"/>
         </w:rPr>
         <w:t>Project Specification</w:t>
       </w:r>
-      <w:bookmarkEnd w:id="0"/>
-    </w:p>
-    <w:p>
-      <w:pPr>
-        <w:ind w:firstLine="720"/>
-        <w:rPr>
-          <w:i/>
-          <w:color w:val="943634"/>
-        </w:rPr>
-      </w:pPr>
-      <w:r>
-        <w:rPr>
-          <w:i/>
-          <w:color w:val="943634"/>
-        </w:rPr>
-        <w:t>[</w:t>
-      </w:r>
-      <w:r>
-        <w:rPr>
-          <w:i/>
-          <w:color w:val="943634" w:themeColor="accent2" w:themeShade="BF"/>
-        </w:rPr>
-        <w:t>Present the project specification</w:t>
-      </w:r>
-      <w:r>
-        <w:rPr>
-          <w:i/>
-          <w:color w:val="943634"/>
-        </w:rPr>
-        <w:t>]</w:t>
+      <w:bookmarkEnd w:id="1"/>
+    </w:p>
+    <w:p>
+      <w:pPr>
+        <w:pStyle w:val="Heading1"/>
+        <w:numPr>
+          <w:ilvl w:val="0"/>
+          <w:numId w:val="0"/>
+        </w:numPr>
+        <w:tabs>
+          <w:tab w:val="left" w:pos="720"/>
+        </w:tabs>
+        <w:rPr>
+          <w:lang w:val="ro-RO"/>
+        </w:rPr>
+      </w:pPr>
+      <w:r>
+        <w:rPr>
+          <w:rFonts w:ascii="Times New Roman" w:hAnsi="Times New Roman"/>
+          <w:b w:val="0"/>
+        </w:rPr>
+        <w:tab/>
+      </w:r>
+      <w:r>
+        <w:rPr>
+          <w:rFonts w:ascii="Times New Roman" w:hAnsi="Times New Roman"/>
+          <w:b w:val="0"/>
+        </w:rPr>
+        <w:t xml:space="preserve">Music is an art form, a cultural activity and an entertainment form. Music is found in every known culture, past and present, varying widely between times and places, and it exists since prehistory. Over time music has evolved and has become increasingly polar, musical genres have become more and more, as well as concerts. </w:t>
+      </w:r>
+      <w:r>
+        <w:rPr>
+          <w:lang w:val="ro-RO"/>
+        </w:rPr>
+        <w:br/>
+      </w:r>
+      <w:r>
+        <w:rPr>
+          <w:rFonts w:ascii="Times New Roman" w:hAnsi="Times New Roman"/>
+          <w:b w:val="0"/>
+          <w:lang w:val="en"/>
+        </w:rPr>
+        <w:t>Before the internet exists to go</w:t>
+      </w:r>
+      <w:r>
+        <w:rPr>
+          <w:rFonts w:ascii="Times New Roman" w:hAnsi="Times New Roman"/>
+          <w:b w:val="0"/>
+          <w:lang w:val="en"/>
+        </w:rPr>
+        <w:t>ing</w:t>
+      </w:r>
+      <w:r>
+        <w:rPr>
+          <w:rFonts w:ascii="Times New Roman" w:hAnsi="Times New Roman"/>
+          <w:b w:val="0"/>
+          <w:lang w:val="en"/>
+        </w:rPr>
+        <w:t xml:space="preserve"> to a concert, require</w:t>
+      </w:r>
+      <w:r>
+        <w:rPr>
+          <w:rFonts w:ascii="Times New Roman" w:hAnsi="Times New Roman"/>
+          <w:b w:val="0"/>
+          <w:lang w:val="en"/>
+        </w:rPr>
+        <w:t>d a big effort. F</w:t>
+      </w:r>
+      <w:r>
+        <w:rPr>
+          <w:rFonts w:ascii="Times New Roman" w:hAnsi="Times New Roman"/>
+          <w:b w:val="0"/>
+          <w:lang w:val="en"/>
+        </w:rPr>
+        <w:t xml:space="preserve">or example, you should find out where the concert is, what date </w:t>
+      </w:r>
+      <w:r>
+        <w:rPr>
+          <w:rFonts w:ascii="Times New Roman" w:hAnsi="Times New Roman"/>
+          <w:b w:val="0"/>
+          <w:lang w:val="en"/>
+        </w:rPr>
+        <w:t xml:space="preserve">of </w:t>
+      </w:r>
+      <w:r>
+        <w:rPr>
+          <w:rFonts w:ascii="Times New Roman" w:hAnsi="Times New Roman"/>
+          <w:b w:val="0"/>
+          <w:lang w:val="en"/>
+        </w:rPr>
+        <w:t xml:space="preserve">the concert is and where you can get </w:t>
+      </w:r>
+      <w:r>
+        <w:rPr>
+          <w:rFonts w:ascii="Times New Roman" w:hAnsi="Times New Roman"/>
+          <w:b w:val="0"/>
+          <w:lang w:val="en"/>
+        </w:rPr>
+        <w:t>a</w:t>
+      </w:r>
+      <w:r>
+        <w:rPr>
+          <w:rFonts w:ascii="Times New Roman" w:hAnsi="Times New Roman"/>
+          <w:b w:val="0"/>
+          <w:lang w:val="en"/>
+        </w:rPr>
+        <w:t xml:space="preserve"> ticket.</w:t>
+      </w:r>
+      <w:r>
+        <w:rPr>
+          <w:rFonts w:ascii="Times New Roman" w:hAnsi="Times New Roman"/>
+          <w:b w:val="0"/>
+          <w:lang w:val="en"/>
+        </w:rPr>
+        <w:t xml:space="preserve"> Now you simply google a band and find the tour dates and tickets to their concerts which you can buy online. “Your Tickets” is an app where you can do this but not only with a band. You can choose more bands, add it to your list and for each one of them you can get their tour dates, buy tickets and even access their store to buy t-shirts, posters, CDs</w:t>
+      </w:r>
+      <w:r>
+        <w:rPr>
+          <w:rFonts w:ascii="Times New Roman" w:hAnsi="Times New Roman"/>
+          <w:b w:val="0"/>
+          <w:lang w:val="en"/>
+        </w:rPr>
+        <w:t>, etc</w:t>
+      </w:r>
+      <w:r>
+        <w:rPr>
+          <w:rFonts w:ascii="Times New Roman" w:hAnsi="Times New Roman"/>
+          <w:b w:val="0"/>
+          <w:lang w:val="en"/>
+        </w:rPr>
+        <w:t>.</w:t>
       </w:r>
     </w:p>
     <w:p>
@@ -2110,7 +2281,7 @@
           <w:rFonts w:ascii="Times New Roman" w:hAnsi="Times New Roman"/>
         </w:rPr>
       </w:pPr>
-      <w:bookmarkStart w:id="1" w:name="_Toc285793955"/>
+      <w:bookmarkStart w:id="2" w:name="_Toc285793955"/>
       <w:r>
         <w:rPr>
           <w:rFonts w:ascii="Times New Roman" w:hAnsi="Times New Roman"/>
@@ -2123,7 +2294,7 @@
         </w:rPr>
         <w:t>.1</w:t>
       </w:r>
-      <w:bookmarkEnd w:id="1"/>
+      <w:bookmarkEnd w:id="2"/>
     </w:p>
     <w:p>
       <w:pPr>
@@ -2132,14 +2303,14 @@
           <w:rFonts w:ascii="Times New Roman" w:hAnsi="Times New Roman"/>
         </w:rPr>
       </w:pPr>
-      <w:bookmarkStart w:id="2" w:name="_Toc285793956"/>
+      <w:bookmarkStart w:id="3" w:name="_Toc285793956"/>
       <w:r>
         <w:rPr>
           <w:rFonts w:ascii="Times New Roman" w:hAnsi="Times New Roman"/>
         </w:rPr>
         <w:t>Domain Model</w:t>
       </w:r>
-      <w:bookmarkEnd w:id="2"/>
+      <w:bookmarkEnd w:id="3"/>
     </w:p>
     <w:p>
       <w:pPr>
@@ -2164,14 +2335,14 @@
           <w:rFonts w:ascii="Times New Roman" w:hAnsi="Times New Roman"/>
         </w:rPr>
       </w:pPr>
-      <w:bookmarkStart w:id="3" w:name="_Toc285793957"/>
+      <w:bookmarkStart w:id="4" w:name="_Toc285793957"/>
       <w:r>
         <w:rPr>
           <w:rFonts w:ascii="Times New Roman" w:hAnsi="Times New Roman"/>
         </w:rPr>
         <w:t>Architectural Design</w:t>
       </w:r>
-      <w:bookmarkEnd w:id="3"/>
+      <w:bookmarkEnd w:id="4"/>
     </w:p>
     <w:p>
       <w:pPr>
@@ -2180,14 +2351,114 @@
           <w:rFonts w:ascii="Times New Roman" w:hAnsi="Times New Roman"/>
         </w:rPr>
       </w:pPr>
-      <w:bookmarkStart w:id="4" w:name="_Toc285793958"/>
+      <w:bookmarkStart w:id="5" w:name="_Toc285793958"/>
       <w:r>
         <w:rPr>
           <w:rFonts w:ascii="Times New Roman" w:hAnsi="Times New Roman"/>
         </w:rPr>
         <w:t>Conceptual Architecture</w:t>
       </w:r>
-      <w:bookmarkEnd w:id="4"/>
+      <w:bookmarkEnd w:id="5"/>
+    </w:p>
+    <w:p>
+      <w:pPr>
+        <w:ind w:left="720"/>
+      </w:pPr>
+      <w:bookmarkStart w:id="6" w:name="_Toc285793959"/>
+      <w:r>
+        <w:t xml:space="preserve">For this project I choose to use a </w:t>
+      </w:r>
+      <w:proofErr w:type="spellStart"/>
+      <w:r>
+        <w:t>Bussiness</w:t>
+      </w:r>
+      <w:proofErr w:type="spellEnd"/>
+      <w:r>
+        <w:t xml:space="preserve"> Logic Layered Architecture. That means that the app will have 3 layers:</w:t>
+      </w:r>
+    </w:p>
+    <w:p>
+      <w:pPr>
+        <w:pStyle w:val="ListParagraph"/>
+        <w:numPr>
+          <w:ilvl w:val="0"/>
+          <w:numId w:val="15"/>
+        </w:numPr>
+      </w:pPr>
+      <w:r>
+        <w:t>A Presentation Layer where are the user interface classes</w:t>
+      </w:r>
+    </w:p>
+    <w:p>
+      <w:pPr>
+        <w:pStyle w:val="ListParagraph"/>
+        <w:numPr>
+          <w:ilvl w:val="0"/>
+          <w:numId w:val="15"/>
+        </w:numPr>
+      </w:pPr>
+      <w:r>
+        <w:t xml:space="preserve">A </w:t>
+      </w:r>
+      <w:proofErr w:type="spellStart"/>
+      <w:r>
+        <w:t>Bussiness</w:t>
+      </w:r>
+      <w:proofErr w:type="spellEnd"/>
+      <w:r>
+        <w:t xml:space="preserve"> Layer which will make the connection between data access layer and presentation layer</w:t>
+      </w:r>
+      <w:r>
+        <w:t>.</w:t>
+      </w:r>
+    </w:p>
+    <w:p>
+      <w:pPr>
+        <w:pStyle w:val="ListParagraph"/>
+        <w:numPr>
+          <w:ilvl w:val="0"/>
+          <w:numId w:val="15"/>
+        </w:numPr>
+      </w:pPr>
+      <w:r>
+        <w:t xml:space="preserve">A Data Access Layer where </w:t>
+      </w:r>
+      <w:r>
+        <w:t>data management occurs</w:t>
+      </w:r>
+      <w:r>
+        <w:t xml:space="preserve"> using a database.</w:t>
+      </w:r>
+    </w:p>
+    <w:p/>
+    <w:p>
+      <w:pPr>
+        <w:ind w:left="720"/>
+      </w:pPr>
+      <w:r>
+        <w:t>With 3-tier architecture, you have the ability to utilize new technologies as they become available. This ensures your product is ready to adapt; ready for the future. You have the opportunity to redesign your product or application and actually look not only to today’s needs but into the future.</w:t>
+      </w:r>
+      <w:r>
+        <w:t xml:space="preserve"> Another advantage of a 3-layer architecture is </w:t>
+      </w:r>
+      <w:r>
+        <w:t>Enhanced Security: Through the implementation of several layers, enhances the data security on a service-by-service basis. As clients do not interact with the database directly, it provides less risk and confliction with unauthorized data. The placement of the business logic on a centralized server makes the data more secure.</w:t>
+      </w:r>
+    </w:p>
+    <w:p>
+      <w:pPr>
+        <w:pStyle w:val="Heading2"/>
+        <w:rPr>
+          <w:rFonts w:ascii="Times New Roman" w:hAnsi="Times New Roman"/>
+        </w:rPr>
+      </w:pPr>
+      <w:r>
+        <w:rPr>
+          <w:rFonts w:ascii="Times New Roman" w:hAnsi="Times New Roman"/>
+        </w:rPr>
+        <w:t>Package Design</w:t>
+      </w:r>
+      <w:bookmarkEnd w:id="6"/>
     </w:p>
     <w:p>
       <w:pPr>
@@ -2199,27 +2470,54 @@
       </w:pPr>
       <w:r>
         <w:rPr>
+          <w:noProof/>
+          <w:lang w:val="ro-RO" w:eastAsia="ro-RO"/>
+        </w:rPr>
+        <w:drawing>
+          <wp:inline distT="0" distB="0" distL="0" distR="0" wp14:anchorId="4CA15DD7" wp14:editId="6599D732">
+            <wp:extent cx="4572000" cy="646723"/>
+            <wp:effectExtent l="0" t="0" r="0" b="0"/>
+            <wp:docPr id="1" name="Picture 1"/>
+            <wp:cNvGraphicFramePr>
+              <a:graphicFrameLocks xmlns:a="http://schemas.openxmlformats.org/drawingml/2006/main" noChangeAspect="1"/>
+            </wp:cNvGraphicFramePr>
+            <a:graphic xmlns:a="http://schemas.openxmlformats.org/drawingml/2006/main">
+              <a:graphicData uri="http://schemas.openxmlformats.org/drawingml/2006/picture">
+                <pic:pic xmlns:pic="http://schemas.openxmlformats.org/drawingml/2006/picture">
+                  <pic:nvPicPr>
+                    <pic:cNvPr id="1" name=""/>
+                    <pic:cNvPicPr/>
+                  </pic:nvPicPr>
+                  <pic:blipFill>
+                    <a:blip r:embed="rId8"/>
+                    <a:stretch>
+                      <a:fillRect/>
+                    </a:stretch>
+                  </pic:blipFill>
+                  <pic:spPr>
+                    <a:xfrm>
+                      <a:off x="0" y="0"/>
+                      <a:ext cx="4589059" cy="649136"/>
+                    </a:xfrm>
+                    <a:prstGeom prst="rect">
+                      <a:avLst/>
+                    </a:prstGeom>
+                  </pic:spPr>
+                </pic:pic>
+              </a:graphicData>
+            </a:graphic>
+          </wp:inline>
+        </w:drawing>
+      </w:r>
+    </w:p>
+    <w:p>
+      <w:pPr>
+        <w:ind w:left="720"/>
+        <w:rPr>
           <w:i/>
           <w:color w:val="943634"/>
         </w:rPr>
-        <w:t>[Define the system’s conceptual architecture; use an architectural style and pattern - highlight its use and motivate your choice.]</w:t>
-      </w:r>
-    </w:p>
-    <w:p>
-      <w:pPr>
-        <w:pStyle w:val="Heading2"/>
-        <w:rPr>
-          <w:rFonts w:ascii="Times New Roman" w:hAnsi="Times New Roman"/>
-        </w:rPr>
-      </w:pPr>
-      <w:bookmarkStart w:id="5" w:name="_Toc285793959"/>
-      <w:r>
-        <w:rPr>
-          <w:rFonts w:ascii="Times New Roman" w:hAnsi="Times New Roman"/>
-        </w:rPr>
-        <w:t>Package Design</w:t>
-      </w:r>
-      <w:bookmarkEnd w:id="5"/>
+      </w:pPr>
     </w:p>
     <w:p>
       <w:pPr>
@@ -2229,40 +2527,167 @@
           <w:color w:val="943634"/>
         </w:rPr>
       </w:pPr>
-      <w:r>
+    </w:p>
+    <w:p>
+      <w:pPr>
+        <w:ind w:left="720"/>
         <w:rPr>
           <w:i/>
           <w:color w:val="943634"/>
         </w:rPr>
-        <w:t>[Create a package diagram]</w:t>
-      </w:r>
-    </w:p>
-    <w:p>
-      <w:pPr>
-        <w:pStyle w:val="Heading2"/>
-        <w:rPr>
-          <w:rFonts w:ascii="Times New Roman" w:hAnsi="Times New Roman"/>
-        </w:rPr>
-      </w:pPr>
-      <w:bookmarkStart w:id="6" w:name="_Toc285793960"/>
-      <w:r>
-        <w:rPr>
-          <w:rFonts w:ascii="Times New Roman" w:hAnsi="Times New Roman"/>
-        </w:rPr>
-        <w:t>Component and Deployment Diagrams</w:t>
-      </w:r>
-      <w:bookmarkEnd w:id="6"/>
+      </w:pPr>
     </w:p>
     <w:p>
       <w:pPr>
         <w:ind w:left="720"/>
-      </w:pPr>
-      <w:r>
         <w:rPr>
           <w:i/>
           <w:color w:val="943634"/>
         </w:rPr>
-        <w:t>[Create the component and deployment diagrams.]</w:t>
+      </w:pPr>
+    </w:p>
+    <w:p>
+      <w:pPr>
+        <w:ind w:left="720"/>
+        <w:rPr>
+          <w:i/>
+          <w:color w:val="943634"/>
+        </w:rPr>
+      </w:pPr>
+    </w:p>
+    <w:p>
+      <w:pPr>
+        <w:pStyle w:val="Heading2"/>
+        <w:rPr>
+          <w:rFonts w:ascii="Times New Roman" w:hAnsi="Times New Roman"/>
+        </w:rPr>
+      </w:pPr>
+      <w:bookmarkStart w:id="7" w:name="_Toc285793960"/>
+      <w:r>
+        <w:rPr>
+          <w:rFonts w:ascii="Times New Roman" w:hAnsi="Times New Roman"/>
+        </w:rPr>
+        <w:lastRenderedPageBreak/>
+        <w:t>Component and Deployment Diagrams</w:t>
+      </w:r>
+      <w:bookmarkEnd w:id="7"/>
+    </w:p>
+    <w:p>
+      <w:pPr>
+        <w:ind w:left="720"/>
+      </w:pPr>
+      <w:r>
+        <w:t>Deployment Diagram</w:t>
+      </w:r>
+    </w:p>
+    <w:p>
+      <w:pPr>
+        <w:ind w:left="720"/>
+      </w:pPr>
+    </w:p>
+    <w:p>
+      <w:pPr>
+        <w:ind w:left="720"/>
+      </w:pPr>
+      <w:r>
+        <w:rPr>
+          <w:noProof/>
+          <w:lang w:val="ro-RO" w:eastAsia="ro-RO"/>
+        </w:rPr>
+        <w:drawing>
+          <wp:inline distT="0" distB="0" distL="0" distR="0" wp14:anchorId="1EA05629" wp14:editId="5FAEB969">
+            <wp:extent cx="3949700" cy="2298725"/>
+            <wp:effectExtent l="0" t="0" r="0" b="6350"/>
+            <wp:docPr id="3" name="Picture 3"/>
+            <wp:cNvGraphicFramePr>
+              <a:graphicFrameLocks xmlns:a="http://schemas.openxmlformats.org/drawingml/2006/main" noChangeAspect="1"/>
+            </wp:cNvGraphicFramePr>
+            <a:graphic xmlns:a="http://schemas.openxmlformats.org/drawingml/2006/main">
+              <a:graphicData uri="http://schemas.openxmlformats.org/drawingml/2006/picture">
+                <pic:pic xmlns:pic="http://schemas.openxmlformats.org/drawingml/2006/picture">
+                  <pic:nvPicPr>
+                    <pic:cNvPr id="1" name=""/>
+                    <pic:cNvPicPr/>
+                  </pic:nvPicPr>
+                  <pic:blipFill>
+                    <a:blip r:embed="rId9"/>
+                    <a:stretch>
+                      <a:fillRect/>
+                    </a:stretch>
+                  </pic:blipFill>
+                  <pic:spPr>
+                    <a:xfrm>
+                      <a:off x="0" y="0"/>
+                      <a:ext cx="3954609" cy="2301582"/>
+                    </a:xfrm>
+                    <a:prstGeom prst="rect">
+                      <a:avLst/>
+                    </a:prstGeom>
+                  </pic:spPr>
+                </pic:pic>
+              </a:graphicData>
+            </a:graphic>
+          </wp:inline>
+        </w:drawing>
+      </w:r>
+    </w:p>
+    <w:p>
+      <w:pPr>
+        <w:ind w:left="720"/>
+      </w:pPr>
+      <w:r>
+        <w:t>Component Diagram</w:t>
+      </w:r>
+    </w:p>
+    <w:p>
+      <w:pPr>
+        <w:ind w:left="720"/>
+      </w:pPr>
+    </w:p>
+    <w:p>
+      <w:pPr>
+        <w:ind w:left="720"/>
+      </w:pPr>
+      <w:r>
+        <w:rPr>
+          <w:noProof/>
+          <w:lang w:val="ro-RO" w:eastAsia="ro-RO"/>
+        </w:rPr>
+        <w:drawing>
+          <wp:inline distT="0" distB="0" distL="0" distR="0" wp14:anchorId="46889363" wp14:editId="6A5B8014">
+            <wp:extent cx="5403850" cy="2167313"/>
+            <wp:effectExtent l="0" t="0" r="6350" b="4445"/>
+            <wp:docPr id="4" name="Picture 4"/>
+            <wp:cNvGraphicFramePr>
+              <a:graphicFrameLocks xmlns:a="http://schemas.openxmlformats.org/drawingml/2006/main" noChangeAspect="1"/>
+            </wp:cNvGraphicFramePr>
+            <a:graphic xmlns:a="http://schemas.openxmlformats.org/drawingml/2006/main">
+              <a:graphicData uri="http://schemas.openxmlformats.org/drawingml/2006/picture">
+                <pic:pic xmlns:pic="http://schemas.openxmlformats.org/drawingml/2006/picture">
+                  <pic:nvPicPr>
+                    <pic:cNvPr id="1" name=""/>
+                    <pic:cNvPicPr/>
+                  </pic:nvPicPr>
+                  <pic:blipFill>
+                    <a:blip r:embed="rId10"/>
+                    <a:stretch>
+                      <a:fillRect/>
+                    </a:stretch>
+                  </pic:blipFill>
+                  <pic:spPr>
+                    <a:xfrm>
+                      <a:off x="0" y="0"/>
+                      <a:ext cx="5408153" cy="2169039"/>
+                    </a:xfrm>
+                    <a:prstGeom prst="rect">
+                      <a:avLst/>
+                    </a:prstGeom>
+                  </pic:spPr>
+                </pic:pic>
+              </a:graphicData>
+            </a:graphic>
+          </wp:inline>
+        </w:drawing>
       </w:r>
     </w:p>
     <w:p>
@@ -2296,7 +2721,7 @@
           <w:rFonts w:ascii="Times New Roman" w:hAnsi="Times New Roman"/>
         </w:rPr>
       </w:pPr>
-      <w:bookmarkStart w:id="7" w:name="_Toc285793961"/>
+      <w:bookmarkStart w:id="8" w:name="_Toc285793961"/>
       <w:r>
         <w:rPr>
           <w:rFonts w:ascii="Times New Roman" w:hAnsi="Times New Roman"/>
@@ -2315,7 +2740,7 @@
         </w:rPr>
         <w:t>2</w:t>
       </w:r>
-      <w:bookmarkEnd w:id="7"/>
+      <w:bookmarkEnd w:id="8"/>
     </w:p>
     <w:p>
       <w:pPr>
@@ -2329,14 +2754,14 @@
           <w:rFonts w:ascii="Times New Roman" w:hAnsi="Times New Roman"/>
         </w:rPr>
       </w:pPr>
-      <w:bookmarkStart w:id="8" w:name="_Toc285793962"/>
+      <w:bookmarkStart w:id="9" w:name="_Toc285793962"/>
       <w:r>
         <w:rPr>
           <w:rFonts w:ascii="Times New Roman" w:hAnsi="Times New Roman"/>
         </w:rPr>
         <w:t>Design Model</w:t>
       </w:r>
-      <w:bookmarkEnd w:id="8"/>
+      <w:bookmarkEnd w:id="9"/>
     </w:p>
     <w:p>
       <w:pPr>
@@ -2350,14 +2775,14 @@
           <w:rFonts w:ascii="Times New Roman" w:hAnsi="Times New Roman"/>
         </w:rPr>
       </w:pPr>
-      <w:bookmarkStart w:id="9" w:name="_Toc285793963"/>
+      <w:bookmarkStart w:id="10" w:name="_Toc285793963"/>
       <w:r>
         <w:rPr>
           <w:rFonts w:ascii="Times New Roman" w:hAnsi="Times New Roman"/>
         </w:rPr>
         <w:t>Dynamic Behavior</w:t>
       </w:r>
-      <w:bookmarkEnd w:id="9"/>
+      <w:bookmarkEnd w:id="10"/>
     </w:p>
     <w:p>
       <w:pPr>
@@ -2387,7 +2812,7 @@
           <w:rFonts w:ascii="Times New Roman" w:hAnsi="Times New Roman"/>
         </w:rPr>
       </w:pPr>
-      <w:bookmarkStart w:id="10" w:name="_Toc285793964"/>
+      <w:bookmarkStart w:id="11" w:name="_Toc285793964"/>
       <w:r>
         <w:rPr>
           <w:rFonts w:ascii="Times New Roman" w:hAnsi="Times New Roman"/>
@@ -2400,7 +2825,7 @@
         </w:rPr>
         <w:t>Design</w:t>
       </w:r>
-      <w:bookmarkEnd w:id="10"/>
+      <w:bookmarkEnd w:id="11"/>
     </w:p>
     <w:p>
       <w:pPr>
@@ -2436,7 +2861,23 @@
           <w:i/>
           <w:color w:val="943634"/>
         </w:rPr>
-        <w:t xml:space="preserve"> GoF patterns</w:t>
+        <w:t xml:space="preserve"> </w:t>
+      </w:r>
+      <w:proofErr w:type="spellStart"/>
+      <w:r>
+        <w:rPr>
+          <w:i/>
+          <w:color w:val="943634"/>
+        </w:rPr>
+        <w:t>GoF</w:t>
+      </w:r>
+      <w:proofErr w:type="spellEnd"/>
+      <w:r>
+        <w:rPr>
+          <w:i/>
+          <w:color w:val="943634"/>
+        </w:rPr>
+        <w:t xml:space="preserve"> patterns</w:t>
       </w:r>
       <w:r>
         <w:rPr>
@@ -2458,14 +2899,14 @@
           <w:rFonts w:ascii="Times New Roman" w:hAnsi="Times New Roman"/>
         </w:rPr>
       </w:pPr>
-      <w:bookmarkStart w:id="11" w:name="_Toc285793965"/>
+      <w:bookmarkStart w:id="12" w:name="_Toc285793965"/>
       <w:r>
         <w:rPr>
           <w:rFonts w:ascii="Times New Roman" w:hAnsi="Times New Roman"/>
         </w:rPr>
         <w:t>Data Model</w:t>
       </w:r>
-      <w:bookmarkEnd w:id="11"/>
+      <w:bookmarkEnd w:id="12"/>
     </w:p>
     <w:p>
       <w:pPr>
@@ -2495,14 +2936,14 @@
           <w:rFonts w:ascii="Times New Roman" w:hAnsi="Times New Roman"/>
         </w:rPr>
       </w:pPr>
-      <w:bookmarkStart w:id="12" w:name="_Toc285793966"/>
+      <w:bookmarkStart w:id="13" w:name="_Toc285793966"/>
       <w:r>
         <w:rPr>
           <w:rFonts w:ascii="Times New Roman" w:hAnsi="Times New Roman"/>
         </w:rPr>
         <w:t>Unit Testing</w:t>
       </w:r>
-      <w:bookmarkEnd w:id="12"/>
+      <w:bookmarkEnd w:id="13"/>
     </w:p>
     <w:p>
       <w:pPr>
@@ -2551,14 +2992,15 @@
           <w:rFonts w:ascii="Times New Roman" w:hAnsi="Times New Roman"/>
         </w:rPr>
       </w:pPr>
-      <w:bookmarkStart w:id="13" w:name="_Toc285793967"/>
-      <w:r>
-        <w:rPr>
-          <w:rFonts w:ascii="Times New Roman" w:hAnsi="Times New Roman"/>
-        </w:rPr>
+      <w:bookmarkStart w:id="14" w:name="_Toc285793967"/>
+      <w:r>
+        <w:rPr>
+          <w:rFonts w:ascii="Times New Roman" w:hAnsi="Times New Roman"/>
+        </w:rPr>
+        <w:lastRenderedPageBreak/>
         <w:t>Elaboration – Iteration 2</w:t>
       </w:r>
-      <w:bookmarkEnd w:id="13"/>
+      <w:bookmarkEnd w:id="14"/>
     </w:p>
     <w:p>
       <w:pPr>
@@ -2572,14 +3014,14 @@
           <w:rFonts w:ascii="Times New Roman" w:hAnsi="Times New Roman"/>
         </w:rPr>
       </w:pPr>
-      <w:bookmarkStart w:id="14" w:name="_Toc285793968"/>
+      <w:bookmarkStart w:id="15" w:name="_Toc285793968"/>
       <w:r>
         <w:rPr>
           <w:rFonts w:ascii="Times New Roman" w:hAnsi="Times New Roman"/>
         </w:rPr>
         <w:t>Architectural Design Refinement</w:t>
       </w:r>
-      <w:bookmarkEnd w:id="14"/>
+      <w:bookmarkEnd w:id="15"/>
     </w:p>
     <w:p>
       <w:pPr>
@@ -2610,14 +3052,14 @@
           <w:rFonts w:ascii="Times New Roman" w:hAnsi="Times New Roman"/>
         </w:rPr>
       </w:pPr>
-      <w:bookmarkStart w:id="15" w:name="_Toc285793969"/>
+      <w:bookmarkStart w:id="16" w:name="_Toc285793969"/>
       <w:r>
         <w:rPr>
           <w:rFonts w:ascii="Times New Roman" w:hAnsi="Times New Roman"/>
         </w:rPr>
         <w:t>Design Model Refinement</w:t>
       </w:r>
-      <w:bookmarkEnd w:id="15"/>
+      <w:bookmarkEnd w:id="16"/>
     </w:p>
     <w:p>
       <w:pPr>
@@ -2633,9 +3075,9 @@
           <w:sz w:val="24"/>
         </w:rPr>
       </w:pPr>
-      <w:bookmarkStart w:id="16" w:name="_Toc285725326"/>
-      <w:bookmarkStart w:id="17" w:name="_Toc285725569"/>
-      <w:bookmarkStart w:id="18" w:name="_Toc285793970"/>
+      <w:bookmarkStart w:id="17" w:name="_Toc285725326"/>
+      <w:bookmarkStart w:id="18" w:name="_Toc285725569"/>
+      <w:bookmarkStart w:id="19" w:name="_Toc285793970"/>
       <w:r>
         <w:rPr>
           <w:rFonts w:ascii="Times New Roman" w:hAnsi="Times New Roman"/>
@@ -2663,9 +3105,9 @@
         </w:rPr>
         <w:t>GRASP; motivate your choices. Deliver the updated class diagrams.]</w:t>
       </w:r>
-      <w:bookmarkEnd w:id="16"/>
       <w:bookmarkEnd w:id="17"/>
       <w:bookmarkEnd w:id="18"/>
+      <w:bookmarkEnd w:id="19"/>
     </w:p>
     <w:p>
       <w:pPr>
@@ -2727,14 +3169,14 @@
           <w:rFonts w:ascii="Times New Roman" w:hAnsi="Times New Roman"/>
         </w:rPr>
       </w:pPr>
-      <w:bookmarkStart w:id="19" w:name="_Toc285793971"/>
+      <w:bookmarkStart w:id="20" w:name="_Toc285793971"/>
       <w:r>
         <w:rPr>
           <w:rFonts w:ascii="Times New Roman" w:hAnsi="Times New Roman"/>
         </w:rPr>
         <w:t>Construction and Transition</w:t>
       </w:r>
-      <w:bookmarkEnd w:id="19"/>
+      <w:bookmarkEnd w:id="20"/>
     </w:p>
     <w:p>
       <w:pPr>
@@ -2756,14 +3198,14 @@
           <w:rFonts w:ascii="Times New Roman" w:hAnsi="Times New Roman"/>
         </w:rPr>
       </w:pPr>
-      <w:bookmarkStart w:id="20" w:name="_Toc285793972"/>
+      <w:bookmarkStart w:id="21" w:name="_Toc285793972"/>
       <w:r>
         <w:rPr>
           <w:rFonts w:ascii="Times New Roman" w:hAnsi="Times New Roman"/>
         </w:rPr>
         <w:t>System Testing</w:t>
       </w:r>
-      <w:bookmarkEnd w:id="20"/>
+      <w:bookmarkEnd w:id="21"/>
     </w:p>
     <w:p>
       <w:pPr>
@@ -2793,29 +3235,49 @@
           <w:rFonts w:ascii="Times New Roman" w:hAnsi="Times New Roman"/>
         </w:rPr>
       </w:pPr>
-      <w:bookmarkStart w:id="21" w:name="_Toc285793973"/>
+      <w:bookmarkStart w:id="22" w:name="_Toc285793973"/>
       <w:r>
         <w:rPr>
           <w:rFonts w:ascii="Times New Roman" w:hAnsi="Times New Roman"/>
         </w:rPr>
         <w:t>Future improvements</w:t>
       </w:r>
-      <w:bookmarkEnd w:id="21"/>
-    </w:p>
-    <w:p>
-      <w:pPr>
-        <w:ind w:firstLine="720"/>
-        <w:rPr>
-          <w:i/>
-          <w:color w:val="943634"/>
-        </w:rPr>
-      </w:pPr>
-      <w:r>
-        <w:rPr>
-          <w:i/>
-          <w:color w:val="943634"/>
-        </w:rPr>
-        <w:t>[Present future improvements for the system]</w:t>
+      <w:bookmarkEnd w:id="22"/>
+    </w:p>
+    <w:p>
+      <w:pPr>
+        <w:pStyle w:val="ListParagraph"/>
+        <w:numPr>
+          <w:ilvl w:val="0"/>
+          <w:numId w:val="18"/>
+        </w:numPr>
+      </w:pPr>
+      <w:r>
+        <w:t>Paying with credit card</w:t>
+      </w:r>
+    </w:p>
+    <w:p>
+      <w:pPr>
+        <w:pStyle w:val="ListParagraph"/>
+        <w:numPr>
+          <w:ilvl w:val="0"/>
+          <w:numId w:val="18"/>
+        </w:numPr>
+      </w:pPr>
+      <w:r>
+        <w:t>Chat for users</w:t>
+      </w:r>
+    </w:p>
+    <w:p>
+      <w:pPr>
+        <w:pStyle w:val="ListParagraph"/>
+        <w:numPr>
+          <w:ilvl w:val="0"/>
+          <w:numId w:val="18"/>
+        </w:numPr>
+      </w:pPr>
+      <w:r>
+        <w:t>Notify a user when a band he likes is in his town</w:t>
       </w:r>
     </w:p>
     <w:p>
@@ -2839,14 +3301,53 @@
           <w:rFonts w:ascii="Times New Roman" w:hAnsi="Times New Roman"/>
         </w:rPr>
       </w:pPr>
-      <w:bookmarkStart w:id="22" w:name="_Toc285793974"/>
+      <w:bookmarkStart w:id="23" w:name="_Toc285793974"/>
       <w:r>
         <w:rPr>
           <w:rFonts w:ascii="Times New Roman" w:hAnsi="Times New Roman"/>
         </w:rPr>
         <w:t>Bibliography</w:t>
       </w:r>
-      <w:bookmarkEnd w:id="22"/>
+      <w:bookmarkEnd w:id="23"/>
+    </w:p>
+    <w:p>
+      <w:pPr>
+        <w:pStyle w:val="ListParagraph"/>
+        <w:numPr>
+          <w:ilvl w:val="0"/>
+          <w:numId w:val="16"/>
+        </w:numPr>
+      </w:pPr>
+      <w:hyperlink r:id="rId11" w:history="1">
+        <w:r>
+          <w:rPr>
+            <w:rStyle w:val="Hyperlink"/>
+          </w:rPr>
+          <w:t>https://www.quora.com/What-are-the-advantages-and-disadvantages-of-architecture-1-tier-2-tier-3-tier-and-n-tier</w:t>
+        </w:r>
+      </w:hyperlink>
+    </w:p>
+    <w:p>
+      <w:pPr>
+        <w:pStyle w:val="ListParagraph"/>
+        <w:numPr>
+          <w:ilvl w:val="0"/>
+          <w:numId w:val="16"/>
+        </w:numPr>
+      </w:pPr>
+      <w:hyperlink r:id="rId12" w:history="1">
+        <w:r>
+          <w:rPr>
+            <w:rStyle w:val="Hyperlink"/>
+          </w:rPr>
+          <w:t>https://www.izenda.com/5-benefits-3-tier-architecture/</w:t>
+        </w:r>
+      </w:hyperlink>
+    </w:p>
+    <w:p>
+      <w:pPr>
+        <w:pStyle w:val="ListParagraph"/>
+      </w:pPr>
     </w:p>
     <w:p/>
     <w:p>
@@ -2856,10 +3357,10 @@
     </w:p>
     <w:p/>
     <w:sectPr>
-      <w:headerReference w:type="default" r:id="rId8"/>
-      <w:footerReference w:type="default" r:id="rId9"/>
-      <w:headerReference w:type="first" r:id="rId10"/>
-      <w:footerReference w:type="first" r:id="rId11"/>
+      <w:headerReference w:type="default" r:id="rId13"/>
+      <w:footerReference w:type="default" r:id="rId14"/>
+      <w:headerReference w:type="first" r:id="rId15"/>
+      <w:footerReference w:type="first" r:id="rId16"/>
       <w:pgSz w:w="12240" w:h="15840" w:code="1"/>
       <w:pgMar w:top="1440" w:right="1440" w:bottom="1440" w:left="1440" w:header="720" w:footer="720" w:gutter="0"/>
       <w:cols w:space="720"/>
@@ -2870,7 +3371,7 @@
 </file>
 
 <file path=word/endnotes.xml><?xml version="1.0" encoding="utf-8"?>
-<w:endnotes xmlns:ve="http://schemas.openxmlformats.org/markup-compatibility/2006" xmlns:o="urn:schemas-microsoft-com:office:office" xmlns:r="http://schemas.openxmlformats.org/officeDocument/2006/relationships" xmlns:m="http://schemas.openxmlformats.org/officeDocument/2006/math" xmlns:v="urn:schemas-microsoft-com:vml" xmlns:wp="http://schemas.openxmlformats.org/drawingml/2006/wordprocessingDrawing" xmlns:w10="urn:schemas-microsoft-com:office:word" xmlns:w="http://schemas.openxmlformats.org/wordprocessingml/2006/main" xmlns:wne="http://schemas.microsoft.com/office/word/2006/wordml">
+<w:endnotes xmlns:wpc="http://schemas.microsoft.com/office/word/2010/wordprocessingCanvas" xmlns:mc="http://schemas.openxmlformats.org/markup-compatibility/2006" xmlns:o="urn:schemas-microsoft-com:office:office" xmlns:r="http://schemas.openxmlformats.org/officeDocument/2006/relationships" xmlns:m="http://schemas.openxmlformats.org/officeDocument/2006/math" xmlns:v="urn:schemas-microsoft-com:vml" xmlns:wp14="http://schemas.microsoft.com/office/word/2010/wordprocessingDrawing" xmlns:wp="http://schemas.openxmlformats.org/drawingml/2006/wordprocessingDrawing" xmlns:w10="urn:schemas-microsoft-com:office:word" xmlns:w="http://schemas.openxmlformats.org/wordprocessingml/2006/main" xmlns:w14="http://schemas.microsoft.com/office/word/2010/wordml" xmlns:w15="http://schemas.microsoft.com/office/word/2012/wordml" xmlns:wpg="http://schemas.microsoft.com/office/word/2010/wordprocessingGroup" xmlns:wpi="http://schemas.microsoft.com/office/word/2010/wordprocessingInk" xmlns:wne="http://schemas.microsoft.com/office/word/2006/wordml" xmlns:wps="http://schemas.microsoft.com/office/word/2010/wordprocessingShape" mc:Ignorable="w14 w15 wp14">
   <w:endnote w:type="separator" w:id="-1">
     <w:p>
       <w:pPr>
@@ -2895,7 +3396,7 @@
 </file>
 
 <file path=word/footer1.xml><?xml version="1.0" encoding="utf-8"?>
-<w:ftr xmlns:ve="http://schemas.openxmlformats.org/markup-compatibility/2006" xmlns:o="urn:schemas-microsoft-com:office:office" xmlns:r="http://schemas.openxmlformats.org/officeDocument/2006/relationships" xmlns:m="http://schemas.openxmlformats.org/officeDocument/2006/math" xmlns:v="urn:schemas-microsoft-com:vml" xmlns:wp="http://schemas.openxmlformats.org/drawingml/2006/wordprocessingDrawing" xmlns:w10="urn:schemas-microsoft-com:office:word" xmlns:w="http://schemas.openxmlformats.org/wordprocessingml/2006/main" xmlns:wne="http://schemas.microsoft.com/office/word/2006/wordml">
+<w:ftr xmlns:wpc="http://schemas.microsoft.com/office/word/2010/wordprocessingCanvas" xmlns:mc="http://schemas.openxmlformats.org/markup-compatibility/2006" xmlns:o="urn:schemas-microsoft-com:office:office" xmlns:r="http://schemas.openxmlformats.org/officeDocument/2006/relationships" xmlns:m="http://schemas.openxmlformats.org/officeDocument/2006/math" xmlns:v="urn:schemas-microsoft-com:vml" xmlns:wp14="http://schemas.microsoft.com/office/word/2010/wordprocessingDrawing" xmlns:wp="http://schemas.openxmlformats.org/drawingml/2006/wordprocessingDrawing" xmlns:w10="urn:schemas-microsoft-com:office:word" xmlns:w="http://schemas.openxmlformats.org/wordprocessingml/2006/main" xmlns:w14="http://schemas.microsoft.com/office/word/2010/wordml" xmlns:w15="http://schemas.microsoft.com/office/word/2012/wordml" xmlns:wpg="http://schemas.microsoft.com/office/word/2010/wordprocessingGroup" xmlns:wpi="http://schemas.microsoft.com/office/word/2010/wordprocessingInk" xmlns:wne="http://schemas.microsoft.com/office/word/2006/wordml" xmlns:wps="http://schemas.microsoft.com/office/word/2010/wordprocessingShape" mc:Ignorable="w14 w15 wp14">
   <w:p>
     <w:pPr>
       <w:pStyle w:val="Footer"/>
@@ -2933,7 +3434,7 @@
 </file>
 
 <file path=word/footer2.xml><?xml version="1.0" encoding="utf-8"?>
-<w:ftr xmlns:ve="http://schemas.openxmlformats.org/markup-compatibility/2006" xmlns:o="urn:schemas-microsoft-com:office:office" xmlns:r="http://schemas.openxmlformats.org/officeDocument/2006/relationships" xmlns:m="http://schemas.openxmlformats.org/officeDocument/2006/math" xmlns:v="urn:schemas-microsoft-com:vml" xmlns:wp="http://schemas.openxmlformats.org/drawingml/2006/wordprocessingDrawing" xmlns:w10="urn:schemas-microsoft-com:office:word" xmlns:w="http://schemas.openxmlformats.org/wordprocessingml/2006/main" xmlns:wne="http://schemas.microsoft.com/office/word/2006/wordml">
+<w:ftr xmlns:wpc="http://schemas.microsoft.com/office/word/2010/wordprocessingCanvas" xmlns:mc="http://schemas.openxmlformats.org/markup-compatibility/2006" xmlns:o="urn:schemas-microsoft-com:office:office" xmlns:r="http://schemas.openxmlformats.org/officeDocument/2006/relationships" xmlns:m="http://schemas.openxmlformats.org/officeDocument/2006/math" xmlns:v="urn:schemas-microsoft-com:vml" xmlns:wp14="http://schemas.microsoft.com/office/word/2010/wordprocessingDrawing" xmlns:wp="http://schemas.openxmlformats.org/drawingml/2006/wordprocessingDrawing" xmlns:w10="urn:schemas-microsoft-com:office:word" xmlns:w="http://schemas.openxmlformats.org/wordprocessingml/2006/main" xmlns:w14="http://schemas.microsoft.com/office/word/2010/wordml" xmlns:w15="http://schemas.microsoft.com/office/word/2012/wordml" xmlns:wpg="http://schemas.microsoft.com/office/word/2010/wordprocessingGroup" xmlns:wpi="http://schemas.microsoft.com/office/word/2010/wordprocessingInk" xmlns:wne="http://schemas.microsoft.com/office/word/2006/wordml" xmlns:wps="http://schemas.microsoft.com/office/word/2010/wordprocessingShape" mc:Ignorable="w14 w15 wp14">
   <w:tbl>
     <w:tblPr>
       <w:tblW w:w="0" w:type="auto"/>
@@ -2946,7 +3447,7 @@
         <w:insideV w:val="single" w:sz="6" w:space="0" w:color="auto"/>
       </w:tblBorders>
       <w:tblLayout w:type="fixed"/>
-      <w:tblLook w:val="0000"/>
+      <w:tblLook w:val="0000" w:firstRow="0" w:lastRow="0" w:firstColumn="0" w:lastColumn="0" w:noHBand="0" w:noVBand="0"/>
     </w:tblPr>
     <w:tblGrid>
       <w:gridCol w:w="3162"/>
@@ -3026,7 +3527,7 @@
               <w:rStyle w:val="PageNumber"/>
               <w:noProof/>
             </w:rPr>
-            <w:t>3</w:t>
+            <w:t>6</w:t>
           </w:r>
           <w:r>
             <w:rPr>
@@ -3040,15 +3541,41 @@
             </w:rPr>
             <w:t xml:space="preserve"> of </w:t>
           </w:r>
-          <w:fldSimple w:instr=" NUMPAGES  \* MERGEFORMAT ">
-            <w:r>
-              <w:rPr>
-                <w:rStyle w:val="PageNumber"/>
-                <w:noProof/>
-              </w:rPr>
-              <w:t>5</w:t>
-            </w:r>
-          </w:fldSimple>
+          <w:r>
+            <w:rPr>
+              <w:rStyle w:val="PageNumber"/>
+              <w:noProof/>
+            </w:rPr>
+            <w:fldChar w:fldCharType="begin"/>
+          </w:r>
+          <w:r>
+            <w:rPr>
+              <w:rStyle w:val="PageNumber"/>
+              <w:noProof/>
+            </w:rPr>
+            <w:instrText xml:space="preserve"> NUMPAGES  \* MERGEFORMAT </w:instrText>
+          </w:r>
+          <w:r>
+            <w:rPr>
+              <w:rStyle w:val="PageNumber"/>
+              <w:noProof/>
+            </w:rPr>
+            <w:fldChar w:fldCharType="separate"/>
+          </w:r>
+          <w:r>
+            <w:rPr>
+              <w:rStyle w:val="PageNumber"/>
+              <w:noProof/>
+            </w:rPr>
+            <w:t>6</w:t>
+          </w:r>
+          <w:r>
+            <w:rPr>
+              <w:rStyle w:val="PageNumber"/>
+              <w:noProof/>
+            </w:rPr>
+            <w:fldChar w:fldCharType="end"/>
+          </w:r>
         </w:p>
       </w:tc>
     </w:tr>
@@ -3062,7 +3589,7 @@
 </file>
 
 <file path=word/footer3.xml><?xml version="1.0" encoding="utf-8"?>
-<w:ftr xmlns:ve="http://schemas.openxmlformats.org/markup-compatibility/2006" xmlns:o="urn:schemas-microsoft-com:office:office" xmlns:r="http://schemas.openxmlformats.org/officeDocument/2006/relationships" xmlns:m="http://schemas.openxmlformats.org/officeDocument/2006/math" xmlns:v="urn:schemas-microsoft-com:vml" xmlns:wp="http://schemas.openxmlformats.org/drawingml/2006/wordprocessingDrawing" xmlns:w10="urn:schemas-microsoft-com:office:word" xmlns:w="http://schemas.openxmlformats.org/wordprocessingml/2006/main" xmlns:wne="http://schemas.microsoft.com/office/word/2006/wordml">
+<w:ftr xmlns:wpc="http://schemas.microsoft.com/office/word/2010/wordprocessingCanvas" xmlns:mc="http://schemas.openxmlformats.org/markup-compatibility/2006" xmlns:o="urn:schemas-microsoft-com:office:office" xmlns:r="http://schemas.openxmlformats.org/officeDocument/2006/relationships" xmlns:m="http://schemas.openxmlformats.org/officeDocument/2006/math" xmlns:v="urn:schemas-microsoft-com:vml" xmlns:wp14="http://schemas.microsoft.com/office/word/2010/wordprocessingDrawing" xmlns:wp="http://schemas.openxmlformats.org/drawingml/2006/wordprocessingDrawing" xmlns:w10="urn:schemas-microsoft-com:office:word" xmlns:w="http://schemas.openxmlformats.org/wordprocessingml/2006/main" xmlns:w14="http://schemas.microsoft.com/office/word/2010/wordml" xmlns:w15="http://schemas.microsoft.com/office/word/2012/wordml" xmlns:wpg="http://schemas.microsoft.com/office/word/2010/wordprocessingGroup" xmlns:wpi="http://schemas.microsoft.com/office/word/2010/wordprocessingInk" xmlns:wne="http://schemas.microsoft.com/office/word/2006/wordml" xmlns:wps="http://schemas.microsoft.com/office/word/2010/wordprocessingShape" mc:Ignorable="w14 w15 wp14">
   <w:p>
     <w:pPr>
       <w:pStyle w:val="Footer"/>
@@ -3072,7 +3599,7 @@
 </file>
 
 <file path=word/footnotes.xml><?xml version="1.0" encoding="utf-8"?>
-<w:footnotes xmlns:ve="http://schemas.openxmlformats.org/markup-compatibility/2006" xmlns:o="urn:schemas-microsoft-com:office:office" xmlns:r="http://schemas.openxmlformats.org/officeDocument/2006/relationships" xmlns:m="http://schemas.openxmlformats.org/officeDocument/2006/math" xmlns:v="urn:schemas-microsoft-com:vml" xmlns:wp="http://schemas.openxmlformats.org/drawingml/2006/wordprocessingDrawing" xmlns:w10="urn:schemas-microsoft-com:office:word" xmlns:w="http://schemas.openxmlformats.org/wordprocessingml/2006/main" xmlns:wne="http://schemas.microsoft.com/office/word/2006/wordml">
+<w:footnotes xmlns:wpc="http://schemas.microsoft.com/office/word/2010/wordprocessingCanvas" xmlns:mc="http://schemas.openxmlformats.org/markup-compatibility/2006" xmlns:o="urn:schemas-microsoft-com:office:office" xmlns:r="http://schemas.openxmlformats.org/officeDocument/2006/relationships" xmlns:m="http://schemas.openxmlformats.org/officeDocument/2006/math" xmlns:v="urn:schemas-microsoft-com:vml" xmlns:wp14="http://schemas.microsoft.com/office/word/2010/wordprocessingDrawing" xmlns:wp="http://schemas.openxmlformats.org/drawingml/2006/wordprocessingDrawing" xmlns:w10="urn:schemas-microsoft-com:office:word" xmlns:w="http://schemas.openxmlformats.org/wordprocessingml/2006/main" xmlns:w14="http://schemas.microsoft.com/office/word/2010/wordml" xmlns:w15="http://schemas.microsoft.com/office/word/2012/wordml" xmlns:wpg="http://schemas.microsoft.com/office/word/2010/wordprocessingGroup" xmlns:wpi="http://schemas.microsoft.com/office/word/2010/wordprocessingInk" xmlns:wne="http://schemas.microsoft.com/office/word/2006/wordml" xmlns:wps="http://schemas.microsoft.com/office/word/2010/wordprocessingShape" mc:Ignorable="w14 w15 wp14">
   <w:footnote w:type="separator" w:id="-1">
     <w:p>
       <w:pPr>
@@ -3097,7 +3624,7 @@
 </file>
 
 <file path=word/header1.xml><?xml version="1.0" encoding="utf-8"?>
-<w:hdr xmlns:ve="http://schemas.openxmlformats.org/markup-compatibility/2006" xmlns:o="urn:schemas-microsoft-com:office:office" xmlns:r="http://schemas.openxmlformats.org/officeDocument/2006/relationships" xmlns:m="http://schemas.openxmlformats.org/officeDocument/2006/math" xmlns:v="urn:schemas-microsoft-com:vml" xmlns:wp="http://schemas.openxmlformats.org/drawingml/2006/wordprocessingDrawing" xmlns:w10="urn:schemas-microsoft-com:office:word" xmlns:w="http://schemas.openxmlformats.org/wordprocessingml/2006/main" xmlns:wne="http://schemas.microsoft.com/office/word/2006/wordml">
+<w:hdr xmlns:wpc="http://schemas.microsoft.com/office/word/2010/wordprocessingCanvas" xmlns:mc="http://schemas.openxmlformats.org/markup-compatibility/2006" xmlns:o="urn:schemas-microsoft-com:office:office" xmlns:r="http://schemas.openxmlformats.org/officeDocument/2006/relationships" xmlns:m="http://schemas.openxmlformats.org/officeDocument/2006/math" xmlns:v="urn:schemas-microsoft-com:vml" xmlns:wp14="http://schemas.microsoft.com/office/word/2010/wordprocessingDrawing" xmlns:wp="http://schemas.openxmlformats.org/drawingml/2006/wordprocessingDrawing" xmlns:w10="urn:schemas-microsoft-com:office:word" xmlns:w="http://schemas.openxmlformats.org/wordprocessingml/2006/main" xmlns:w14="http://schemas.microsoft.com/office/word/2010/wordml" xmlns:w15="http://schemas.microsoft.com/office/word/2012/wordml" xmlns:wpg="http://schemas.microsoft.com/office/word/2010/wordprocessingGroup" xmlns:wpi="http://schemas.microsoft.com/office/word/2010/wordprocessingInk" xmlns:wne="http://schemas.microsoft.com/office/word/2006/wordml" xmlns:wps="http://schemas.microsoft.com/office/word/2010/wordprocessingShape" mc:Ignorable="w14 w15 wp14">
   <w:tbl>
     <w:tblPr>
       <w:tblW w:w="0" w:type="auto"/>
@@ -3110,7 +3637,7 @@
         <w:insideV w:val="single" w:sz="6" w:space="0" w:color="auto"/>
       </w:tblBorders>
       <w:tblLayout w:type="fixed"/>
-      <w:tblLook w:val="0000"/>
+      <w:tblLook w:val="0000" w:firstRow="0" w:lastRow="0" w:firstColumn="0" w:lastColumn="0" w:noHBand="0" w:noVBand="0"/>
     </w:tblPr>
     <w:tblGrid>
       <w:gridCol w:w="6379"/>
@@ -3122,11 +3649,9 @@
           <w:tcW w:w="6379" w:type="dxa"/>
         </w:tcPr>
         <w:p>
-          <w:fldSimple w:instr=" SUBJECT  \* MERGEFORMAT ">
-            <w:r>
-              <w:t>&lt;Project Name&gt;</w:t>
-            </w:r>
-          </w:fldSimple>
+          <w:r>
+            <w:t>Your Tickets</w:t>
+          </w:r>
         </w:p>
       </w:tc>
       <w:tc>
@@ -3153,14 +3678,24 @@
           <w:tcW w:w="6379" w:type="dxa"/>
         </w:tcPr>
         <w:p>
-          <w:fldSimple w:instr=" TITLE  \* MERGEFORMAT ">
-            <w:r>
-              <w:t>Analysis and Design</w:t>
-            </w:r>
-            <w:r>
-              <w:t xml:space="preserve"> Document</w:t>
-            </w:r>
-          </w:fldSimple>
+          <w:r>
+            <w:fldChar w:fldCharType="begin"/>
+          </w:r>
+          <w:r>
+            <w:instrText xml:space="preserve"> TITLE  \* MERGEFORMAT </w:instrText>
+          </w:r>
+          <w:r>
+            <w:fldChar w:fldCharType="separate"/>
+          </w:r>
+          <w:r>
+            <w:t>Analysis and Design</w:t>
+          </w:r>
+          <w:r>
+            <w:t xml:space="preserve"> Document</w:t>
+          </w:r>
+          <w:r>
+            <w:fldChar w:fldCharType="end"/>
+          </w:r>
         </w:p>
       </w:tc>
       <w:tc>
@@ -3169,7 +3704,23 @@
         </w:tcPr>
         <w:p>
           <w:r>
-            <w:t xml:space="preserve">  Date:  &lt;dd/mmm/yy&gt;</w:t>
+            <w:t xml:space="preserve">  Date:  &lt;</w:t>
+          </w:r>
+          <w:proofErr w:type="spellStart"/>
+          <w:r>
+            <w:t>dd</w:t>
+          </w:r>
+          <w:proofErr w:type="spellEnd"/>
+          <w:r>
+            <w:t>/mmm/</w:t>
+          </w:r>
+          <w:proofErr w:type="spellStart"/>
+          <w:r>
+            <w:t>yy</w:t>
+          </w:r>
+          <w:proofErr w:type="spellEnd"/>
+          <w:r>
+            <w:t>&gt;</w:t>
           </w:r>
         </w:p>
       </w:tc>
@@ -3197,7 +3748,7 @@
 </file>
 
 <file path=word/header2.xml><?xml version="1.0" encoding="utf-8"?>
-<w:hdr xmlns:ve="http://schemas.openxmlformats.org/markup-compatibility/2006" xmlns:o="urn:schemas-microsoft-com:office:office" xmlns:r="http://schemas.openxmlformats.org/officeDocument/2006/relationships" xmlns:m="http://schemas.openxmlformats.org/officeDocument/2006/math" xmlns:v="urn:schemas-microsoft-com:vml" xmlns:wp="http://schemas.openxmlformats.org/drawingml/2006/wordprocessingDrawing" xmlns:w10="urn:schemas-microsoft-com:office:word" xmlns:w="http://schemas.openxmlformats.org/wordprocessingml/2006/main" xmlns:wne="http://schemas.microsoft.com/office/word/2006/wordml">
+<w:hdr xmlns:wpc="http://schemas.microsoft.com/office/word/2010/wordprocessingCanvas" xmlns:mc="http://schemas.openxmlformats.org/markup-compatibility/2006" xmlns:o="urn:schemas-microsoft-com:office:office" xmlns:r="http://schemas.openxmlformats.org/officeDocument/2006/relationships" xmlns:m="http://schemas.openxmlformats.org/officeDocument/2006/math" xmlns:v="urn:schemas-microsoft-com:vml" xmlns:wp14="http://schemas.microsoft.com/office/word/2010/wordprocessingDrawing" xmlns:wp="http://schemas.openxmlformats.org/drawingml/2006/wordprocessingDrawing" xmlns:w10="urn:schemas-microsoft-com:office:word" xmlns:w="http://schemas.openxmlformats.org/wordprocessingml/2006/main" xmlns:w14="http://schemas.microsoft.com/office/word/2010/wordml" xmlns:w15="http://schemas.microsoft.com/office/word/2012/wordml" xmlns:wpg="http://schemas.microsoft.com/office/word/2010/wordprocessingGroup" xmlns:wpi="http://schemas.microsoft.com/office/word/2010/wordprocessingInk" xmlns:wne="http://schemas.microsoft.com/office/word/2006/wordml" xmlns:wps="http://schemas.microsoft.com/office/word/2010/wordprocessingShape" mc:Ignorable="w14 w15 wp14">
   <w:p>
     <w:pPr>
       <w:pStyle w:val="Header"/>
@@ -3207,8 +3758,8 @@
 </file>
 
 <file path=word/numbering.xml><?xml version="1.0" encoding="utf-8"?>
-<w:numbering xmlns:ve="http://schemas.openxmlformats.org/markup-compatibility/2006" xmlns:o="urn:schemas-microsoft-com:office:office" xmlns:r="http://schemas.openxmlformats.org/officeDocument/2006/relationships" xmlns:m="http://schemas.openxmlformats.org/officeDocument/2006/math" xmlns:v="urn:schemas-microsoft-com:vml" xmlns:wp="http://schemas.openxmlformats.org/drawingml/2006/wordprocessingDrawing" xmlns:w10="urn:schemas-microsoft-com:office:word" xmlns:w="http://schemas.openxmlformats.org/wordprocessingml/2006/main" xmlns:wne="http://schemas.microsoft.com/office/word/2006/wordml">
-  <w:abstractNum w:abstractNumId="0">
+<w:numbering xmlns:wpc="http://schemas.microsoft.com/office/word/2010/wordprocessingCanvas" xmlns:mc="http://schemas.openxmlformats.org/markup-compatibility/2006" xmlns:o="urn:schemas-microsoft-com:office:office" xmlns:r="http://schemas.openxmlformats.org/officeDocument/2006/relationships" xmlns:m="http://schemas.openxmlformats.org/officeDocument/2006/math" xmlns:v="urn:schemas-microsoft-com:vml" xmlns:wp14="http://schemas.microsoft.com/office/word/2010/wordprocessingDrawing" xmlns:wp="http://schemas.openxmlformats.org/drawingml/2006/wordprocessingDrawing" xmlns:w10="urn:schemas-microsoft-com:office:word" xmlns:w="http://schemas.openxmlformats.org/wordprocessingml/2006/main" xmlns:w14="http://schemas.microsoft.com/office/word/2010/wordml" xmlns:w15="http://schemas.microsoft.com/office/word/2012/wordml" xmlns:wpg="http://schemas.microsoft.com/office/word/2010/wordprocessingGroup" xmlns:wpi="http://schemas.microsoft.com/office/word/2010/wordprocessingInk" xmlns:wne="http://schemas.microsoft.com/office/word/2006/wordml" xmlns:wps="http://schemas.microsoft.com/office/word/2010/wordprocessingShape" mc:Ignorable="w14 w15 wp14">
+  <w:abstractNum w:abstractNumId="0" w15:restartNumberingAfterBreak="0">
     <w:nsid w:val="FFFFFFFB"/>
     <w:multiLevelType w:val="multilevel"/>
     <w:tmpl w:val="FFFFFFFF"/>
@@ -3285,7 +3836,7 @@
       <w:lvlJc w:val="left"/>
     </w:lvl>
   </w:abstractNum>
-  <w:abstractNum w:abstractNumId="1">
+  <w:abstractNum w:abstractNumId="1" w15:restartNumberingAfterBreak="0">
     <w:nsid w:val="00126F2B"/>
     <w:multiLevelType w:val="hybridMultilevel"/>
     <w:tmpl w:val="EF2AE7FC"/>
@@ -3374,7 +3925,7 @@
       </w:pPr>
     </w:lvl>
   </w:abstractNum>
-  <w:abstractNum w:abstractNumId="2">
+  <w:abstractNum w:abstractNumId="2" w15:restartNumberingAfterBreak="0">
     <w:nsid w:val="082E746A"/>
     <w:multiLevelType w:val="hybridMultilevel"/>
     <w:tmpl w:val="6742F09C"/>
@@ -3463,7 +4014,7 @@
       </w:pPr>
     </w:lvl>
   </w:abstractNum>
-  <w:abstractNum w:abstractNumId="3">
+  <w:abstractNum w:abstractNumId="3" w15:restartNumberingAfterBreak="0">
     <w:nsid w:val="15A06247"/>
     <w:multiLevelType w:val="hybridMultilevel"/>
     <w:tmpl w:val="9552E5DA"/>
@@ -3552,7 +4103,7 @@
       </w:pPr>
     </w:lvl>
   </w:abstractNum>
-  <w:abstractNum w:abstractNumId="4">
+  <w:abstractNum w:abstractNumId="4" w15:restartNumberingAfterBreak="0">
     <w:nsid w:val="183D1B0A"/>
     <w:multiLevelType w:val="hybridMultilevel"/>
     <w:tmpl w:val="13CCDDA0"/>
@@ -3641,7 +4192,7 @@
       </w:pPr>
     </w:lvl>
   </w:abstractNum>
-  <w:abstractNum w:abstractNumId="5">
+  <w:abstractNum w:abstractNumId="5" w15:restartNumberingAfterBreak="0">
     <w:nsid w:val="26E14A9F"/>
     <w:multiLevelType w:val="hybridMultilevel"/>
     <w:tmpl w:val="86BECE66"/>
@@ -3731,7 +4282,120 @@
       </w:pPr>
     </w:lvl>
   </w:abstractNum>
-  <w:abstractNum w:abstractNumId="6">
+  <w:abstractNum w:abstractNumId="6" w15:restartNumberingAfterBreak="0">
+    <w:nsid w:val="2B9B0822"/>
+    <w:multiLevelType w:val="hybridMultilevel"/>
+    <w:tmpl w:val="75ACB412"/>
+    <w:lvl w:ilvl="0" w:tplc="04180001">
+      <w:start w:val="1"/>
+      <w:numFmt w:val="bullet"/>
+      <w:lvlText w:val=""/>
+      <w:lvlJc w:val="left"/>
+      <w:pPr>
+        <w:ind w:left="1429" w:hanging="360"/>
+      </w:pPr>
+      <w:rPr>
+        <w:rFonts w:ascii="Symbol" w:hAnsi="Symbol" w:hint="default"/>
+      </w:rPr>
+    </w:lvl>
+    <w:lvl w:ilvl="1" w:tplc="04180003" w:tentative="1">
+      <w:start w:val="1"/>
+      <w:numFmt w:val="bullet"/>
+      <w:lvlText w:val="o"/>
+      <w:lvlJc w:val="left"/>
+      <w:pPr>
+        <w:ind w:left="2149" w:hanging="360"/>
+      </w:pPr>
+      <w:rPr>
+        <w:rFonts w:ascii="Courier New" w:hAnsi="Courier New" w:cs="Courier New" w:hint="default"/>
+      </w:rPr>
+    </w:lvl>
+    <w:lvl w:ilvl="2" w:tplc="04180005" w:tentative="1">
+      <w:start w:val="1"/>
+      <w:numFmt w:val="bullet"/>
+      <w:lvlText w:val=""/>
+      <w:lvlJc w:val="left"/>
+      <w:pPr>
+        <w:ind w:left="2869" w:hanging="360"/>
+      </w:pPr>
+      <w:rPr>
+        <w:rFonts w:ascii="Wingdings" w:hAnsi="Wingdings" w:hint="default"/>
+      </w:rPr>
+    </w:lvl>
+    <w:lvl w:ilvl="3" w:tplc="04180001" w:tentative="1">
+      <w:start w:val="1"/>
+      <w:numFmt w:val="bullet"/>
+      <w:lvlText w:val=""/>
+      <w:lvlJc w:val="left"/>
+      <w:pPr>
+        <w:ind w:left="3589" w:hanging="360"/>
+      </w:pPr>
+      <w:rPr>
+        <w:rFonts w:ascii="Symbol" w:hAnsi="Symbol" w:hint="default"/>
+      </w:rPr>
+    </w:lvl>
+    <w:lvl w:ilvl="4" w:tplc="04180003" w:tentative="1">
+      <w:start w:val="1"/>
+      <w:numFmt w:val="bullet"/>
+      <w:lvlText w:val="o"/>
+      <w:lvlJc w:val="left"/>
+      <w:pPr>
+        <w:ind w:left="4309" w:hanging="360"/>
+      </w:pPr>
+      <w:rPr>
+        <w:rFonts w:ascii="Courier New" w:hAnsi="Courier New" w:cs="Courier New" w:hint="default"/>
+      </w:rPr>
+    </w:lvl>
+    <w:lvl w:ilvl="5" w:tplc="04180005" w:tentative="1">
+      <w:start w:val="1"/>
+      <w:numFmt w:val="bullet"/>
+      <w:lvlText w:val=""/>
+      <w:lvlJc w:val="left"/>
+      <w:pPr>
+        <w:ind w:left="5029" w:hanging="360"/>
+      </w:pPr>
+      <w:rPr>
+        <w:rFonts w:ascii="Wingdings" w:hAnsi="Wingdings" w:hint="default"/>
+      </w:rPr>
+    </w:lvl>
+    <w:lvl w:ilvl="6" w:tplc="04180001" w:tentative="1">
+      <w:start w:val="1"/>
+      <w:numFmt w:val="bullet"/>
+      <w:lvlText w:val=""/>
+      <w:lvlJc w:val="left"/>
+      <w:pPr>
+        <w:ind w:left="5749" w:hanging="360"/>
+      </w:pPr>
+      <w:rPr>
+        <w:rFonts w:ascii="Symbol" w:hAnsi="Symbol" w:hint="default"/>
+      </w:rPr>
+    </w:lvl>
+    <w:lvl w:ilvl="7" w:tplc="04180003" w:tentative="1">
+      <w:start w:val="1"/>
+      <w:numFmt w:val="bullet"/>
+      <w:lvlText w:val="o"/>
+      <w:lvlJc w:val="left"/>
+      <w:pPr>
+        <w:ind w:left="6469" w:hanging="360"/>
+      </w:pPr>
+      <w:rPr>
+        <w:rFonts w:ascii="Courier New" w:hAnsi="Courier New" w:cs="Courier New" w:hint="default"/>
+      </w:rPr>
+    </w:lvl>
+    <w:lvl w:ilvl="8" w:tplc="04180005" w:tentative="1">
+      <w:start w:val="1"/>
+      <w:numFmt w:val="bullet"/>
+      <w:lvlText w:val=""/>
+      <w:lvlJc w:val="left"/>
+      <w:pPr>
+        <w:ind w:left="7189" w:hanging="360"/>
+      </w:pPr>
+      <w:rPr>
+        <w:rFonts w:ascii="Wingdings" w:hAnsi="Wingdings" w:hint="default"/>
+      </w:rPr>
+    </w:lvl>
+  </w:abstractNum>
+  <w:abstractNum w:abstractNumId="7" w15:restartNumberingAfterBreak="0">
     <w:nsid w:val="35F23968"/>
     <w:multiLevelType w:val="hybridMultilevel"/>
     <w:tmpl w:val="A118ADDA"/>
@@ -3820,7 +4484,7 @@
       </w:pPr>
     </w:lvl>
   </w:abstractNum>
-  <w:abstractNum w:abstractNumId="7">
+  <w:abstractNum w:abstractNumId="8" w15:restartNumberingAfterBreak="0">
     <w:nsid w:val="381E213B"/>
     <w:multiLevelType w:val="hybridMultilevel"/>
     <w:tmpl w:val="86F04156"/>
@@ -3909,7 +4573,179 @@
       </w:pPr>
     </w:lvl>
   </w:abstractNum>
-  <w:abstractNum w:abstractNumId="8">
+  <w:abstractNum w:abstractNumId="9" w15:restartNumberingAfterBreak="0">
+    <w:nsid w:val="3D540CC6"/>
+    <w:multiLevelType w:val="hybridMultilevel"/>
+    <w:tmpl w:val="532056AC"/>
+    <w:lvl w:ilvl="0" w:tplc="0418000F">
+      <w:start w:val="1"/>
+      <w:numFmt w:val="decimal"/>
+      <w:lvlText w:val="%1."/>
+      <w:lvlJc w:val="left"/>
+      <w:pPr>
+        <w:ind w:left="720" w:hanging="360"/>
+      </w:pPr>
+    </w:lvl>
+    <w:lvl w:ilvl="1" w:tplc="04180019" w:tentative="1">
+      <w:start w:val="1"/>
+      <w:numFmt w:val="lowerLetter"/>
+      <w:lvlText w:val="%2."/>
+      <w:lvlJc w:val="left"/>
+      <w:pPr>
+        <w:ind w:left="1440" w:hanging="360"/>
+      </w:pPr>
+    </w:lvl>
+    <w:lvl w:ilvl="2" w:tplc="0418001B" w:tentative="1">
+      <w:start w:val="1"/>
+      <w:numFmt w:val="lowerRoman"/>
+      <w:lvlText w:val="%3."/>
+      <w:lvlJc w:val="right"/>
+      <w:pPr>
+        <w:ind w:left="2160" w:hanging="180"/>
+      </w:pPr>
+    </w:lvl>
+    <w:lvl w:ilvl="3" w:tplc="0418000F" w:tentative="1">
+      <w:start w:val="1"/>
+      <w:numFmt w:val="decimal"/>
+      <w:lvlText w:val="%4."/>
+      <w:lvlJc w:val="left"/>
+      <w:pPr>
+        <w:ind w:left="2880" w:hanging="360"/>
+      </w:pPr>
+    </w:lvl>
+    <w:lvl w:ilvl="4" w:tplc="04180019" w:tentative="1">
+      <w:start w:val="1"/>
+      <w:numFmt w:val="lowerLetter"/>
+      <w:lvlText w:val="%5."/>
+      <w:lvlJc w:val="left"/>
+      <w:pPr>
+        <w:ind w:left="3600" w:hanging="360"/>
+      </w:pPr>
+    </w:lvl>
+    <w:lvl w:ilvl="5" w:tplc="0418001B" w:tentative="1">
+      <w:start w:val="1"/>
+      <w:numFmt w:val="lowerRoman"/>
+      <w:lvlText w:val="%6."/>
+      <w:lvlJc w:val="right"/>
+      <w:pPr>
+        <w:ind w:left="4320" w:hanging="180"/>
+      </w:pPr>
+    </w:lvl>
+    <w:lvl w:ilvl="6" w:tplc="0418000F" w:tentative="1">
+      <w:start w:val="1"/>
+      <w:numFmt w:val="decimal"/>
+      <w:lvlText w:val="%7."/>
+      <w:lvlJc w:val="left"/>
+      <w:pPr>
+        <w:ind w:left="5040" w:hanging="360"/>
+      </w:pPr>
+    </w:lvl>
+    <w:lvl w:ilvl="7" w:tplc="04180019" w:tentative="1">
+      <w:start w:val="1"/>
+      <w:numFmt w:val="lowerLetter"/>
+      <w:lvlText w:val="%8."/>
+      <w:lvlJc w:val="left"/>
+      <w:pPr>
+        <w:ind w:left="5760" w:hanging="360"/>
+      </w:pPr>
+    </w:lvl>
+    <w:lvl w:ilvl="8" w:tplc="0418001B" w:tentative="1">
+      <w:start w:val="1"/>
+      <w:numFmt w:val="lowerRoman"/>
+      <w:lvlText w:val="%9."/>
+      <w:lvlJc w:val="right"/>
+      <w:pPr>
+        <w:ind w:left="6480" w:hanging="180"/>
+      </w:pPr>
+    </w:lvl>
+  </w:abstractNum>
+  <w:abstractNum w:abstractNumId="10" w15:restartNumberingAfterBreak="0">
+    <w:nsid w:val="3D6C11B5"/>
+    <w:multiLevelType w:val="hybridMultilevel"/>
+    <w:tmpl w:val="0A6086DE"/>
+    <w:lvl w:ilvl="0" w:tplc="0418000F">
+      <w:start w:val="1"/>
+      <w:numFmt w:val="decimal"/>
+      <w:lvlText w:val="%1."/>
+      <w:lvlJc w:val="left"/>
+      <w:pPr>
+        <w:ind w:left="1440" w:hanging="360"/>
+      </w:pPr>
+    </w:lvl>
+    <w:lvl w:ilvl="1" w:tplc="04180019" w:tentative="1">
+      <w:start w:val="1"/>
+      <w:numFmt w:val="lowerLetter"/>
+      <w:lvlText w:val="%2."/>
+      <w:lvlJc w:val="left"/>
+      <w:pPr>
+        <w:ind w:left="2160" w:hanging="360"/>
+      </w:pPr>
+    </w:lvl>
+    <w:lvl w:ilvl="2" w:tplc="0418001B" w:tentative="1">
+      <w:start w:val="1"/>
+      <w:numFmt w:val="lowerRoman"/>
+      <w:lvlText w:val="%3."/>
+      <w:lvlJc w:val="right"/>
+      <w:pPr>
+        <w:ind w:left="2880" w:hanging="180"/>
+      </w:pPr>
+    </w:lvl>
+    <w:lvl w:ilvl="3" w:tplc="0418000F" w:tentative="1">
+      <w:start w:val="1"/>
+      <w:numFmt w:val="decimal"/>
+      <w:lvlText w:val="%4."/>
+      <w:lvlJc w:val="left"/>
+      <w:pPr>
+        <w:ind w:left="3600" w:hanging="360"/>
+      </w:pPr>
+    </w:lvl>
+    <w:lvl w:ilvl="4" w:tplc="04180019" w:tentative="1">
+      <w:start w:val="1"/>
+      <w:numFmt w:val="lowerLetter"/>
+      <w:lvlText w:val="%5."/>
+      <w:lvlJc w:val="left"/>
+      <w:pPr>
+        <w:ind w:left="4320" w:hanging="360"/>
+      </w:pPr>
+    </w:lvl>
+    <w:lvl w:ilvl="5" w:tplc="0418001B" w:tentative="1">
+      <w:start w:val="1"/>
+      <w:numFmt w:val="lowerRoman"/>
+      <w:lvlText w:val="%6."/>
+      <w:lvlJc w:val="right"/>
+      <w:pPr>
+        <w:ind w:left="5040" w:hanging="180"/>
+      </w:pPr>
+    </w:lvl>
+    <w:lvl w:ilvl="6" w:tplc="0418000F" w:tentative="1">
+      <w:start w:val="1"/>
+      <w:numFmt w:val="decimal"/>
+      <w:lvlText w:val="%7."/>
+      <w:lvlJc w:val="left"/>
+      <w:pPr>
+        <w:ind w:left="5760" w:hanging="360"/>
+      </w:pPr>
+    </w:lvl>
+    <w:lvl w:ilvl="7" w:tplc="04180019" w:tentative="1">
+      <w:start w:val="1"/>
+      <w:numFmt w:val="lowerLetter"/>
+      <w:lvlText w:val="%8."/>
+      <w:lvlJc w:val="left"/>
+      <w:pPr>
+        <w:ind w:left="6480" w:hanging="360"/>
+      </w:pPr>
+    </w:lvl>
+    <w:lvl w:ilvl="8" w:tplc="0418001B" w:tentative="1">
+      <w:start w:val="1"/>
+      <w:numFmt w:val="lowerRoman"/>
+      <w:lvlText w:val="%9."/>
+      <w:lvlJc w:val="right"/>
+      <w:pPr>
+        <w:ind w:left="7200" w:hanging="180"/>
+      </w:pPr>
+    </w:lvl>
+  </w:abstractNum>
+  <w:abstractNum w:abstractNumId="11" w15:restartNumberingAfterBreak="0">
     <w:nsid w:val="3E1C6A61"/>
     <w:multiLevelType w:val="hybridMultilevel"/>
     <w:tmpl w:val="B48A89CC"/>
@@ -3998,7 +4834,7 @@
       </w:pPr>
     </w:lvl>
   </w:abstractNum>
-  <w:abstractNum w:abstractNumId="9">
+  <w:abstractNum w:abstractNumId="12" w15:restartNumberingAfterBreak="0">
     <w:nsid w:val="513C4103"/>
     <w:multiLevelType w:val="hybridMultilevel"/>
     <w:tmpl w:val="27DA5F86"/>
@@ -4087,7 +4923,7 @@
       </w:pPr>
     </w:lvl>
   </w:abstractNum>
-  <w:abstractNum w:abstractNumId="10">
+  <w:abstractNum w:abstractNumId="13" w15:restartNumberingAfterBreak="0">
     <w:nsid w:val="60381838"/>
     <w:multiLevelType w:val="hybridMultilevel"/>
     <w:tmpl w:val="D0224A1C"/>
@@ -4176,7 +5012,7 @@
       </w:pPr>
     </w:lvl>
   </w:abstractNum>
-  <w:abstractNum w:abstractNumId="11">
+  <w:abstractNum w:abstractNumId="14" w15:restartNumberingAfterBreak="0">
     <w:nsid w:val="6E422694"/>
     <w:multiLevelType w:val="hybridMultilevel"/>
     <w:tmpl w:val="B2502630"/>
@@ -4265,7 +5101,7 @@
       </w:pPr>
     </w:lvl>
   </w:abstractNum>
-  <w:abstractNum w:abstractNumId="12">
+  <w:abstractNum w:abstractNumId="15" w15:restartNumberingAfterBreak="0">
     <w:nsid w:val="6E5A33EC"/>
     <w:multiLevelType w:val="hybridMultilevel"/>
     <w:tmpl w:val="1076BDEE"/>
@@ -4354,7 +5190,93 @@
       </w:pPr>
     </w:lvl>
   </w:abstractNum>
-  <w:abstractNum w:abstractNumId="13">
+  <w:abstractNum w:abstractNumId="16" w15:restartNumberingAfterBreak="0">
+    <w:nsid w:val="7424668B"/>
+    <w:multiLevelType w:val="hybridMultilevel"/>
+    <w:tmpl w:val="5ECAC7B0"/>
+    <w:lvl w:ilvl="0" w:tplc="0418000F">
+      <w:start w:val="1"/>
+      <w:numFmt w:val="decimal"/>
+      <w:lvlText w:val="%1."/>
+      <w:lvlJc w:val="left"/>
+      <w:pPr>
+        <w:ind w:left="1440" w:hanging="360"/>
+      </w:pPr>
+    </w:lvl>
+    <w:lvl w:ilvl="1" w:tplc="04180019" w:tentative="1">
+      <w:start w:val="1"/>
+      <w:numFmt w:val="lowerLetter"/>
+      <w:lvlText w:val="%2."/>
+      <w:lvlJc w:val="left"/>
+      <w:pPr>
+        <w:ind w:left="2160" w:hanging="360"/>
+      </w:pPr>
+    </w:lvl>
+    <w:lvl w:ilvl="2" w:tplc="0418001B" w:tentative="1">
+      <w:start w:val="1"/>
+      <w:numFmt w:val="lowerRoman"/>
+      <w:lvlText w:val="%3."/>
+      <w:lvlJc w:val="right"/>
+      <w:pPr>
+        <w:ind w:left="2880" w:hanging="180"/>
+      </w:pPr>
+    </w:lvl>
+    <w:lvl w:ilvl="3" w:tplc="0418000F" w:tentative="1">
+      <w:start w:val="1"/>
+      <w:numFmt w:val="decimal"/>
+      <w:lvlText w:val="%4."/>
+      <w:lvlJc w:val="left"/>
+      <w:pPr>
+        <w:ind w:left="3600" w:hanging="360"/>
+      </w:pPr>
+    </w:lvl>
+    <w:lvl w:ilvl="4" w:tplc="04180019" w:tentative="1">
+      <w:start w:val="1"/>
+      <w:numFmt w:val="lowerLetter"/>
+      <w:lvlText w:val="%5."/>
+      <w:lvlJc w:val="left"/>
+      <w:pPr>
+        <w:ind w:left="4320" w:hanging="360"/>
+      </w:pPr>
+    </w:lvl>
+    <w:lvl w:ilvl="5" w:tplc="0418001B" w:tentative="1">
+      <w:start w:val="1"/>
+      <w:numFmt w:val="lowerRoman"/>
+      <w:lvlText w:val="%6."/>
+      <w:lvlJc w:val="right"/>
+      <w:pPr>
+        <w:ind w:left="5040" w:hanging="180"/>
+      </w:pPr>
+    </w:lvl>
+    <w:lvl w:ilvl="6" w:tplc="0418000F" w:tentative="1">
+      <w:start w:val="1"/>
+      <w:numFmt w:val="decimal"/>
+      <w:lvlText w:val="%7."/>
+      <w:lvlJc w:val="left"/>
+      <w:pPr>
+        <w:ind w:left="5760" w:hanging="360"/>
+      </w:pPr>
+    </w:lvl>
+    <w:lvl w:ilvl="7" w:tplc="04180019" w:tentative="1">
+      <w:start w:val="1"/>
+      <w:numFmt w:val="lowerLetter"/>
+      <w:lvlText w:val="%8."/>
+      <w:lvlJc w:val="left"/>
+      <w:pPr>
+        <w:ind w:left="6480" w:hanging="360"/>
+      </w:pPr>
+    </w:lvl>
+    <w:lvl w:ilvl="8" w:tplc="0418001B" w:tentative="1">
+      <w:start w:val="1"/>
+      <w:numFmt w:val="lowerRoman"/>
+      <w:lvlText w:val="%9."/>
+      <w:lvlJc w:val="right"/>
+      <w:pPr>
+        <w:ind w:left="7200" w:hanging="180"/>
+      </w:pPr>
+    </w:lvl>
+  </w:abstractNum>
+  <w:abstractNum w:abstractNumId="17" w15:restartNumberingAfterBreak="0">
     <w:nsid w:val="7F006540"/>
     <w:multiLevelType w:val="multilevel"/>
     <w:tmpl w:val="122EF47E"/>
@@ -4476,7 +5398,7 @@
     <w:abstractNumId w:val="0"/>
   </w:num>
   <w:num w:numId="2">
-    <w:abstractNumId w:val="11"/>
+    <w:abstractNumId w:val="14"/>
   </w:num>
   <w:num w:numId="3">
     <w:abstractNumId w:val="2"/>
@@ -4485,40 +5407,52 @@
     <w:abstractNumId w:val="3"/>
   </w:num>
   <w:num w:numId="5">
-    <w:abstractNumId w:val="10"/>
+    <w:abstractNumId w:val="13"/>
   </w:num>
   <w:num w:numId="6">
-    <w:abstractNumId w:val="7"/>
+    <w:abstractNumId w:val="8"/>
   </w:num>
   <w:num w:numId="7">
     <w:abstractNumId w:val="5"/>
   </w:num>
   <w:num w:numId="8">
-    <w:abstractNumId w:val="9"/>
+    <w:abstractNumId w:val="12"/>
   </w:num>
   <w:num w:numId="9">
-    <w:abstractNumId w:val="8"/>
+    <w:abstractNumId w:val="11"/>
   </w:num>
   <w:num w:numId="10">
-    <w:abstractNumId w:val="12"/>
+    <w:abstractNumId w:val="15"/>
   </w:num>
   <w:num w:numId="11">
     <w:abstractNumId w:val="4"/>
   </w:num>
   <w:num w:numId="12">
-    <w:abstractNumId w:val="13"/>
+    <w:abstractNumId w:val="17"/>
   </w:num>
   <w:num w:numId="13">
     <w:abstractNumId w:val="1"/>
   </w:num>
   <w:num w:numId="14">
+    <w:abstractNumId w:val="7"/>
+  </w:num>
+  <w:num w:numId="15">
+    <w:abstractNumId w:val="10"/>
+  </w:num>
+  <w:num w:numId="16">
+    <w:abstractNumId w:val="9"/>
+  </w:num>
+  <w:num w:numId="17">
+    <w:abstractNumId w:val="16"/>
+  </w:num>
+  <w:num w:numId="18">
     <w:abstractNumId w:val="6"/>
   </w:num>
 </w:numbering>
 </file>
 
 <file path=word/styles.xml><?xml version="1.0" encoding="utf-8"?>
-<w:styles xmlns:r="http://schemas.openxmlformats.org/officeDocument/2006/relationships" xmlns:w="http://schemas.openxmlformats.org/wordprocessingml/2006/main">
+<w:styles xmlns:mc="http://schemas.openxmlformats.org/markup-compatibility/2006" xmlns:r="http://schemas.openxmlformats.org/officeDocument/2006/relationships" xmlns:w="http://schemas.openxmlformats.org/wordprocessingml/2006/main" xmlns:w14="http://schemas.microsoft.com/office/word/2010/wordml" xmlns:w15="http://schemas.microsoft.com/office/word/2012/wordml" mc:Ignorable="w14 w15">
   <w:docDefaults>
     <w:rPrDefault>
       <w:rPr>
@@ -4534,147 +5468,378 @@
       </w:pPr>
     </w:pPrDefault>
   </w:docDefaults>
-  <w:latentStyles w:defLockedState="0" w:defUIPriority="99" w:defSemiHidden="1" w:defUnhideWhenUsed="1" w:defQFormat="0" w:count="267">
-    <w:lsdException w:name="Normal" w:semiHidden="0" w:uiPriority="0" w:unhideWhenUsed="0" w:qFormat="1"/>
-    <w:lsdException w:name="heading 1" w:semiHidden="0" w:uiPriority="0" w:unhideWhenUsed="0" w:qFormat="1"/>
-    <w:lsdException w:name="heading 2" w:uiPriority="0" w:qFormat="1"/>
-    <w:lsdException w:name="heading 3" w:uiPriority="0" w:qFormat="1"/>
-    <w:lsdException w:name="heading 4" w:uiPriority="0" w:qFormat="1"/>
-    <w:lsdException w:name="heading 5" w:uiPriority="0" w:qFormat="1"/>
-    <w:lsdException w:name="heading 6" w:uiPriority="0" w:qFormat="1"/>
-    <w:lsdException w:name="heading 7" w:uiPriority="0" w:qFormat="1"/>
-    <w:lsdException w:name="heading 8" w:uiPriority="0" w:qFormat="1"/>
-    <w:lsdException w:name="heading 9" w:uiPriority="0" w:qFormat="1"/>
-    <w:lsdException w:name="toc 1" w:uiPriority="39"/>
-    <w:lsdException w:name="toc 2" w:uiPriority="39"/>
-    <w:lsdException w:name="toc 3" w:uiPriority="39"/>
-    <w:lsdException w:name="toc 4" w:uiPriority="39"/>
-    <w:lsdException w:name="toc 5" w:uiPriority="39"/>
-    <w:lsdException w:name="toc 6" w:uiPriority="39"/>
-    <w:lsdException w:name="toc 7" w:uiPriority="39"/>
-    <w:lsdException w:name="toc 8" w:uiPriority="39"/>
-    <w:lsdException w:name="toc 9" w:uiPriority="39"/>
-    <w:lsdException w:name="header" w:uiPriority="0"/>
-    <w:lsdException w:name="footer" w:uiPriority="0"/>
-    <w:lsdException w:name="caption" w:uiPriority="35" w:qFormat="1"/>
-    <w:lsdException w:name="page number" w:uiPriority="0"/>
-    <w:lsdException w:name="Title" w:semiHidden="0" w:uiPriority="0" w:unhideWhenUsed="0" w:qFormat="1"/>
-    <w:lsdException w:name="Default Paragraph Font" w:uiPriority="1"/>
-    <w:lsdException w:name="Subtitle" w:semiHidden="0" w:uiPriority="11" w:unhideWhenUsed="0" w:qFormat="1"/>
-    <w:lsdException w:name="Strong" w:semiHidden="0" w:uiPriority="0" w:unhideWhenUsed="0" w:qFormat="1"/>
-    <w:lsdException w:name="Emphasis" w:semiHidden="0" w:uiPriority="20" w:unhideWhenUsed="0" w:qFormat="1"/>
-    <w:lsdException w:name="Table Grid" w:semiHidden="0" w:uiPriority="59" w:unhideWhenUsed="0"/>
-    <w:lsdException w:name="Placeholder Text" w:unhideWhenUsed="0"/>
-    <w:lsdException w:name="No Spacing" w:semiHidden="0" w:uiPriority="1" w:unhideWhenUsed="0" w:qFormat="1"/>
-    <w:lsdException w:name="Light Shading" w:semiHidden="0" w:uiPriority="60" w:unhideWhenUsed="0"/>
-    <w:lsdException w:name="Light List" w:semiHidden="0" w:uiPriority="61" w:unhideWhenUsed="0"/>
-    <w:lsdException w:name="Light Grid" w:semiHidden="0" w:uiPriority="62" w:unhideWhenUsed="0"/>
-    <w:lsdException w:name="Medium Shading 1" w:semiHidden="0" w:uiPriority="63" w:unhideWhenUsed="0"/>
-    <w:lsdException w:name="Medium Shading 2" w:semiHidden="0" w:uiPriority="64" w:unhideWhenUsed="0"/>
-    <w:lsdException w:name="Medium List 1" w:semiHidden="0" w:uiPriority="65" w:unhideWhenUsed="0"/>
-    <w:lsdException w:name="Medium List 2" w:semiHidden="0" w:uiPriority="66" w:unhideWhenUsed="0"/>
-    <w:lsdException w:name="Medium Grid 1" w:semiHidden="0" w:uiPriority="67" w:unhideWhenUsed="0"/>
-    <w:lsdException w:name="Medium Grid 2" w:semiHidden="0" w:uiPriority="68" w:unhideWhenUsed="0"/>
-    <w:lsdException w:name="Medium Grid 3" w:semiHidden="0" w:uiPriority="69" w:unhideWhenUsed="0"/>
-    <w:lsdException w:name="Dark List" w:semiHidden="0" w:uiPriority="70" w:unhideWhenUsed="0"/>
-    <w:lsdException w:name="Colorful Shading" w:semiHidden="0" w:uiPriority="71" w:unhideWhenUsed="0"/>
-    <w:lsdException w:name="Colorful List" w:semiHidden="0" w:uiPriority="72" w:unhideWhenUsed="0"/>
-    <w:lsdException w:name="Colorful Grid" w:semiHidden="0" w:uiPriority="73" w:unhideWhenUsed="0"/>
-    <w:lsdException w:name="Light Shading Accent 1" w:semiHidden="0" w:uiPriority="60" w:unhideWhenUsed="0"/>
-    <w:lsdException w:name="Light List Accent 1" w:semiHidden="0" w:uiPriority="61" w:unhideWhenUsed="0"/>
-    <w:lsdException w:name="Light Grid Accent 1" w:semiHidden="0" w:uiPriority="62" w:unhideWhenUsed="0"/>
-    <w:lsdException w:name="Medium Shading 1 Accent 1" w:semiHidden="0" w:uiPriority="63" w:unhideWhenUsed="0"/>
-    <w:lsdException w:name="Medium Shading 2 Accent 1" w:semiHidden="0" w:uiPriority="64" w:unhideWhenUsed="0"/>
-    <w:lsdException w:name="Medium List 1 Accent 1" w:semiHidden="0" w:uiPriority="65" w:unhideWhenUsed="0"/>
-    <w:lsdException w:name="Revision" w:unhideWhenUsed="0"/>
-    <w:lsdException w:name="List Paragraph" w:semiHidden="0" w:uiPriority="34" w:unhideWhenUsed="0" w:qFormat="1"/>
-    <w:lsdException w:name="Quote" w:semiHidden="0" w:uiPriority="29" w:unhideWhenUsed="0" w:qFormat="1"/>
-    <w:lsdException w:name="Intense Quote" w:semiHidden="0" w:uiPriority="30" w:unhideWhenUsed="0" w:qFormat="1"/>
-    <w:lsdException w:name="Medium List 2 Accent 1" w:semiHidden="0" w:uiPriority="66" w:unhideWhenUsed="0"/>
-    <w:lsdException w:name="Medium Grid 1 Accent 1" w:semiHidden="0" w:uiPriority="67" w:unhideWhenUsed="0"/>
-    <w:lsdException w:name="Medium Grid 2 Accent 1" w:semiHidden="0" w:uiPriority="68" w:unhideWhenUsed="0"/>
-    <w:lsdException w:name="Medium Grid 3 Accent 1" w:semiHidden="0" w:uiPriority="69" w:unhideWhenUsed="0"/>
-    <w:lsdException w:name="Dark List Accent 1" w:semiHidden="0" w:uiPriority="70" w:unhideWhenUsed="0"/>
-    <w:lsdException w:name="Colorful Shading Accent 1" w:semiHidden="0" w:uiPriority="71" w:unhideWhenUsed="0"/>
-    <w:lsdException w:name="Colorful List Accent 1" w:semiHidden="0" w:uiPriority="72" w:unhideWhenUsed="0"/>
-    <w:lsdException w:name="Colorful Grid Accent 1" w:semiHidden="0" w:uiPriority="73" w:unhideWhenUsed="0"/>
-    <w:lsdException w:name="Light Shading Accent 2" w:semiHidden="0" w:uiPriority="60" w:unhideWhenUsed="0"/>
-    <w:lsdException w:name="Light List Accent 2" w:semiHidden="0" w:uiPriority="61" w:unhideWhenUsed="0"/>
-    <w:lsdException w:name="Light Grid Accent 2" w:semiHidden="0" w:uiPriority="62" w:unhideWhenUsed="0"/>
-    <w:lsdException w:name="Medium Shading 1 Accent 2" w:semiHidden="0" w:uiPriority="63" w:unhideWhenUsed="0"/>
-    <w:lsdException w:name="Medium Shading 2 Accent 2" w:semiHidden="0" w:uiPriority="64" w:unhideWhenUsed="0"/>
-    <w:lsdException w:name="Medium List 1 Accent 2" w:semiHidden="0" w:uiPriority="65" w:unhideWhenUsed="0"/>
-    <w:lsdException w:name="Medium List 2 Accent 2" w:semiHidden="0" w:uiPriority="66" w:unhideWhenUsed="0"/>
-    <w:lsdException w:name="Medium Grid 1 Accent 2" w:semiHidden="0" w:uiPriority="67" w:unhideWhenUsed="0"/>
-    <w:lsdException w:name="Medium Grid 2 Accent 2" w:semiHidden="0" w:uiPriority="68" w:unhideWhenUsed="0"/>
-    <w:lsdException w:name="Medium Grid 3 Accent 2" w:semiHidden="0" w:uiPriority="69" w:unhideWhenUsed="0"/>
-    <w:lsdException w:name="Dark List Accent 2" w:semiHidden="0" w:uiPriority="70" w:unhideWhenUsed="0"/>
-    <w:lsdException w:name="Colorful Shading Accent 2" w:semiHidden="0" w:uiPriority="71" w:unhideWhenUsed="0"/>
-    <w:lsdException w:name="Colorful List Accent 2" w:semiHidden="0" w:uiPriority="72" w:unhideWhenUsed="0"/>
-    <w:lsdException w:name="Colorful Grid Accent 2" w:semiHidden="0" w:uiPriority="73" w:unhideWhenUsed="0"/>
-    <w:lsdException w:name="Light Shading Accent 3" w:semiHidden="0" w:uiPriority="60" w:unhideWhenUsed="0"/>
-    <w:lsdException w:name="Light List Accent 3" w:semiHidden="0" w:uiPriority="61" w:unhideWhenUsed="0"/>
-    <w:lsdException w:name="Light Grid Accent 3" w:semiHidden="0" w:uiPriority="62" w:unhideWhenUsed="0"/>
-    <w:lsdException w:name="Medium Shading 1 Accent 3" w:semiHidden="0" w:uiPriority="63" w:unhideWhenUsed="0"/>
-    <w:lsdException w:name="Medium Shading 2 Accent 3" w:semiHidden="0" w:uiPriority="64" w:unhideWhenUsed="0"/>
-    <w:lsdException w:name="Medium List 1 Accent 3" w:semiHidden="0" w:uiPriority="65" w:unhideWhenUsed="0"/>
-    <w:lsdException w:name="Medium List 2 Accent 3" w:semiHidden="0" w:uiPriority="66" w:unhideWhenUsed="0"/>
-    <w:lsdException w:name="Medium Grid 1 Accent 3" w:semiHidden="0" w:uiPriority="67" w:unhideWhenUsed="0"/>
-    <w:lsdException w:name="Medium Grid 2 Accent 3" w:semiHidden="0" w:uiPriority="68" w:unhideWhenUsed="0"/>
-    <w:lsdException w:name="Medium Grid 3 Accent 3" w:semiHidden="0" w:uiPriority="69" w:unhideWhenUsed="0"/>
-    <w:lsdException w:name="Dark List Accent 3" w:semiHidden="0" w:uiPriority="70" w:unhideWhenUsed="0"/>
-    <w:lsdException w:name="Colorful Shading Accent 3" w:semiHidden="0" w:uiPriority="71" w:unhideWhenUsed="0"/>
-    <w:lsdException w:name="Colorful List Accent 3" w:semiHidden="0" w:uiPriority="72" w:unhideWhenUsed="0"/>
-    <w:lsdException w:name="Colorful Grid Accent 3" w:semiHidden="0" w:uiPriority="73" w:unhideWhenUsed="0"/>
-    <w:lsdException w:name="Light Shading Accent 4" w:semiHidden="0" w:uiPriority="60" w:unhideWhenUsed="0"/>
-    <w:lsdException w:name="Light List Accent 4" w:semiHidden="0" w:uiPriority="61" w:unhideWhenUsed="0"/>
-    <w:lsdException w:name="Light Grid Accent 4" w:semiHidden="0" w:uiPriority="62" w:unhideWhenUsed="0"/>
-    <w:lsdException w:name="Medium Shading 1 Accent 4" w:semiHidden="0" w:uiPriority="63" w:unhideWhenUsed="0"/>
-    <w:lsdException w:name="Medium Shading 2 Accent 4" w:semiHidden="0" w:uiPriority="64" w:unhideWhenUsed="0"/>
-    <w:lsdException w:name="Medium List 1 Accent 4" w:semiHidden="0" w:uiPriority="65" w:unhideWhenUsed="0"/>
-    <w:lsdException w:name="Medium List 2 Accent 4" w:semiHidden="0" w:uiPriority="66" w:unhideWhenUsed="0"/>
-    <w:lsdException w:name="Medium Grid 1 Accent 4" w:semiHidden="0" w:uiPriority="67" w:unhideWhenUsed="0"/>
-    <w:lsdException w:name="Medium Grid 2 Accent 4" w:semiHidden="0" w:uiPriority="68" w:unhideWhenUsed="0"/>
-    <w:lsdException w:name="Medium Grid 3 Accent 4" w:semiHidden="0" w:uiPriority="69" w:unhideWhenUsed="0"/>
-    <w:lsdException w:name="Dark List Accent 4" w:semiHidden="0" w:uiPriority="70" w:unhideWhenUsed="0"/>
-    <w:lsdException w:name="Colorful Shading Accent 4" w:semiHidden="0" w:uiPriority="71" w:unhideWhenUsed="0"/>
-    <w:lsdException w:name="Colorful List Accent 4" w:semiHidden="0" w:uiPriority="72" w:unhideWhenUsed="0"/>
-    <w:lsdException w:name="Colorful Grid Accent 4" w:semiHidden="0" w:uiPriority="73" w:unhideWhenUsed="0"/>
-    <w:lsdException w:name="Light Shading Accent 5" w:semiHidden="0" w:uiPriority="60" w:unhideWhenUsed="0"/>
-    <w:lsdException w:name="Light List Accent 5" w:semiHidden="0" w:uiPriority="61" w:unhideWhenUsed="0"/>
-    <w:lsdException w:name="Light Grid Accent 5" w:semiHidden="0" w:uiPriority="62" w:unhideWhenUsed="0"/>
-    <w:lsdException w:name="Medium Shading 1 Accent 5" w:semiHidden="0" w:uiPriority="63" w:unhideWhenUsed="0"/>
-    <w:lsdException w:name="Medium Shading 2 Accent 5" w:semiHidden="0" w:uiPriority="64" w:unhideWhenUsed="0"/>
-    <w:lsdException w:name="Medium List 1 Accent 5" w:semiHidden="0" w:uiPriority="65" w:unhideWhenUsed="0"/>
-    <w:lsdException w:name="Medium List 2 Accent 5" w:semiHidden="0" w:uiPriority="66" w:unhideWhenUsed="0"/>
-    <w:lsdException w:name="Medium Grid 1 Accent 5" w:semiHidden="0" w:uiPriority="67" w:unhideWhenUsed="0"/>
-    <w:lsdException w:name="Medium Grid 2 Accent 5" w:semiHidden="0" w:uiPriority="68" w:unhideWhenUsed="0"/>
-    <w:lsdException w:name="Medium Grid 3 Accent 5" w:semiHidden="0" w:uiPriority="69" w:unhideWhenUsed="0"/>
-    <w:lsdException w:name="Dark List Accent 5" w:semiHidden="0" w:uiPriority="70" w:unhideWhenUsed="0"/>
-    <w:lsdException w:name="Colorful Shading Accent 5" w:semiHidden="0" w:uiPriority="71" w:unhideWhenUsed="0"/>
-    <w:lsdException w:name="Colorful List Accent 5" w:semiHidden="0" w:uiPriority="72" w:unhideWhenUsed="0"/>
-    <w:lsdException w:name="Colorful Grid Accent 5" w:semiHidden="0" w:uiPriority="73" w:unhideWhenUsed="0"/>
-    <w:lsdException w:name="Light Shading Accent 6" w:semiHidden="0" w:uiPriority="60" w:unhideWhenUsed="0"/>
-    <w:lsdException w:name="Light List Accent 6" w:semiHidden="0" w:uiPriority="61" w:unhideWhenUsed="0"/>
-    <w:lsdException w:name="Light Grid Accent 6" w:semiHidden="0" w:uiPriority="62" w:unhideWhenUsed="0"/>
-    <w:lsdException w:name="Medium Shading 1 Accent 6" w:semiHidden="0" w:uiPriority="63" w:unhideWhenUsed="0"/>
-    <w:lsdException w:name="Medium Shading 2 Accent 6" w:semiHidden="0" w:uiPriority="64" w:unhideWhenUsed="0"/>
-    <w:lsdException w:name="Medium List 1 Accent 6" w:semiHidden="0" w:uiPriority="65" w:unhideWhenUsed="0"/>
-    <w:lsdException w:name="Medium List 2 Accent 6" w:semiHidden="0" w:uiPriority="66" w:unhideWhenUsed="0"/>
-    <w:lsdException w:name="Medium Grid 1 Accent 6" w:semiHidden="0" w:uiPriority="67" w:unhideWhenUsed="0"/>
-    <w:lsdException w:name="Medium Grid 2 Accent 6" w:semiHidden="0" w:uiPriority="68" w:unhideWhenUsed="0"/>
-    <w:lsdException w:name="Medium Grid 3 Accent 6" w:semiHidden="0" w:uiPriority="69" w:unhideWhenUsed="0"/>
-    <w:lsdException w:name="Dark List Accent 6" w:semiHidden="0" w:uiPriority="70" w:unhideWhenUsed="0"/>
-    <w:lsdException w:name="Colorful Shading Accent 6" w:semiHidden="0" w:uiPriority="71" w:unhideWhenUsed="0"/>
-    <w:lsdException w:name="Colorful List Accent 6" w:semiHidden="0" w:uiPriority="72" w:unhideWhenUsed="0"/>
-    <w:lsdException w:name="Colorful Grid Accent 6" w:semiHidden="0" w:uiPriority="73" w:unhideWhenUsed="0"/>
-    <w:lsdException w:name="Subtle Emphasis" w:semiHidden="0" w:uiPriority="19" w:unhideWhenUsed="0" w:qFormat="1"/>
-    <w:lsdException w:name="Intense Emphasis" w:semiHidden="0" w:uiPriority="21" w:unhideWhenUsed="0" w:qFormat="1"/>
-    <w:lsdException w:name="Subtle Reference" w:semiHidden="0" w:uiPriority="31" w:unhideWhenUsed="0" w:qFormat="1"/>
-    <w:lsdException w:name="Intense Reference" w:semiHidden="0" w:uiPriority="32" w:unhideWhenUsed="0" w:qFormat="1"/>
-    <w:lsdException w:name="Book Title" w:semiHidden="0" w:uiPriority="33" w:unhideWhenUsed="0" w:qFormat="1"/>
-    <w:lsdException w:name="Bibliography" w:uiPriority="37"/>
-    <w:lsdException w:name="TOC Heading" w:uiPriority="39" w:qFormat="1"/>
+  <w:latentStyles w:defLockedState="0" w:defUIPriority="99" w:defSemiHidden="0" w:defUnhideWhenUsed="0" w:defQFormat="0" w:count="371">
+    <w:lsdException w:name="Normal" w:uiPriority="0" w:qFormat="1"/>
+    <w:lsdException w:name="heading 1" w:uiPriority="0" w:qFormat="1"/>
+    <w:lsdException w:name="heading 2" w:semiHidden="1" w:uiPriority="0" w:unhideWhenUsed="1" w:qFormat="1"/>
+    <w:lsdException w:name="heading 3" w:semiHidden="1" w:uiPriority="0" w:unhideWhenUsed="1" w:qFormat="1"/>
+    <w:lsdException w:name="heading 4" w:semiHidden="1" w:uiPriority="0" w:unhideWhenUsed="1" w:qFormat="1"/>
+    <w:lsdException w:name="heading 5" w:semiHidden="1" w:uiPriority="0" w:unhideWhenUsed="1" w:qFormat="1"/>
+    <w:lsdException w:name="heading 6" w:semiHidden="1" w:uiPriority="0" w:unhideWhenUsed="1" w:qFormat="1"/>
+    <w:lsdException w:name="heading 7" w:semiHidden="1" w:uiPriority="0" w:unhideWhenUsed="1" w:qFormat="1"/>
+    <w:lsdException w:name="heading 8" w:semiHidden="1" w:uiPriority="0" w:unhideWhenUsed="1" w:qFormat="1"/>
+    <w:lsdException w:name="heading 9" w:semiHidden="1" w:uiPriority="0" w:unhideWhenUsed="1" w:qFormat="1"/>
+    <w:lsdException w:name="index 1" w:semiHidden="1" w:unhideWhenUsed="1"/>
+    <w:lsdException w:name="index 2" w:semiHidden="1" w:unhideWhenUsed="1"/>
+    <w:lsdException w:name="index 3" w:semiHidden="1" w:unhideWhenUsed="1"/>
+    <w:lsdException w:name="index 4" w:semiHidden="1" w:unhideWhenUsed="1"/>
+    <w:lsdException w:name="index 5" w:semiHidden="1" w:unhideWhenUsed="1"/>
+    <w:lsdException w:name="index 6" w:semiHidden="1" w:unhideWhenUsed="1"/>
+    <w:lsdException w:name="index 7" w:semiHidden="1" w:unhideWhenUsed="1"/>
+    <w:lsdException w:name="index 8" w:semiHidden="1" w:unhideWhenUsed="1"/>
+    <w:lsdException w:name="index 9" w:semiHidden="1" w:unhideWhenUsed="1"/>
+    <w:lsdException w:name="toc 1" w:semiHidden="1" w:uiPriority="39" w:unhideWhenUsed="1"/>
+    <w:lsdException w:name="toc 2" w:semiHidden="1" w:uiPriority="39" w:unhideWhenUsed="1"/>
+    <w:lsdException w:name="toc 3" w:semiHidden="1" w:uiPriority="39" w:unhideWhenUsed="1"/>
+    <w:lsdException w:name="toc 4" w:semiHidden="1" w:uiPriority="39" w:unhideWhenUsed="1"/>
+    <w:lsdException w:name="toc 5" w:semiHidden="1" w:uiPriority="39" w:unhideWhenUsed="1"/>
+    <w:lsdException w:name="toc 6" w:semiHidden="1" w:uiPriority="39" w:unhideWhenUsed="1"/>
+    <w:lsdException w:name="toc 7" w:semiHidden="1" w:uiPriority="39" w:unhideWhenUsed="1"/>
+    <w:lsdException w:name="toc 8" w:semiHidden="1" w:uiPriority="39" w:unhideWhenUsed="1"/>
+    <w:lsdException w:name="toc 9" w:semiHidden="1" w:uiPriority="39" w:unhideWhenUsed="1"/>
+    <w:lsdException w:name="Normal Indent" w:semiHidden="1" w:unhideWhenUsed="1"/>
+    <w:lsdException w:name="footnote text" w:semiHidden="1" w:unhideWhenUsed="1"/>
+    <w:lsdException w:name="annotation text" w:semiHidden="1" w:unhideWhenUsed="1"/>
+    <w:lsdException w:name="header" w:semiHidden="1" w:uiPriority="0" w:unhideWhenUsed="1"/>
+    <w:lsdException w:name="footer" w:semiHidden="1" w:uiPriority="0" w:unhideWhenUsed="1"/>
+    <w:lsdException w:name="index heading" w:semiHidden="1" w:unhideWhenUsed="1"/>
+    <w:lsdException w:name="caption" w:semiHidden="1" w:uiPriority="35" w:unhideWhenUsed="1" w:qFormat="1"/>
+    <w:lsdException w:name="table of figures" w:semiHidden="1" w:unhideWhenUsed="1"/>
+    <w:lsdException w:name="envelope address" w:semiHidden="1" w:unhideWhenUsed="1"/>
+    <w:lsdException w:name="envelope return" w:semiHidden="1" w:unhideWhenUsed="1"/>
+    <w:lsdException w:name="footnote reference" w:semiHidden="1" w:unhideWhenUsed="1"/>
+    <w:lsdException w:name="annotation reference" w:semiHidden="1" w:unhideWhenUsed="1"/>
+    <w:lsdException w:name="line number" w:semiHidden="1" w:unhideWhenUsed="1"/>
+    <w:lsdException w:name="page number" w:semiHidden="1" w:uiPriority="0" w:unhideWhenUsed="1"/>
+    <w:lsdException w:name="endnote reference" w:semiHidden="1" w:unhideWhenUsed="1"/>
+    <w:lsdException w:name="endnote text" w:semiHidden="1" w:unhideWhenUsed="1"/>
+    <w:lsdException w:name="table of authorities" w:semiHidden="1" w:unhideWhenUsed="1"/>
+    <w:lsdException w:name="macro" w:semiHidden="1" w:unhideWhenUsed="1"/>
+    <w:lsdException w:name="toa heading" w:semiHidden="1" w:unhideWhenUsed="1"/>
+    <w:lsdException w:name="List" w:semiHidden="1" w:unhideWhenUsed="1"/>
+    <w:lsdException w:name="List Bullet" w:semiHidden="1" w:unhideWhenUsed="1"/>
+    <w:lsdException w:name="List Number" w:semiHidden="1" w:unhideWhenUsed="1"/>
+    <w:lsdException w:name="List 2" w:semiHidden="1" w:unhideWhenUsed="1"/>
+    <w:lsdException w:name="List 3" w:semiHidden="1" w:unhideWhenUsed="1"/>
+    <w:lsdException w:name="List 4" w:semiHidden="1" w:unhideWhenUsed="1"/>
+    <w:lsdException w:name="List 5" w:semiHidden="1" w:unhideWhenUsed="1"/>
+    <w:lsdException w:name="List Bullet 2" w:semiHidden="1" w:unhideWhenUsed="1"/>
+    <w:lsdException w:name="List Bullet 3" w:semiHidden="1" w:unhideWhenUsed="1"/>
+    <w:lsdException w:name="List Bullet 4" w:semiHidden="1" w:unhideWhenUsed="1"/>
+    <w:lsdException w:name="List Bullet 5" w:semiHidden="1" w:unhideWhenUsed="1"/>
+    <w:lsdException w:name="List Number 2" w:semiHidden="1" w:unhideWhenUsed="1"/>
+    <w:lsdException w:name="List Number 3" w:semiHidden="1" w:unhideWhenUsed="1"/>
+    <w:lsdException w:name="List Number 4" w:semiHidden="1" w:unhideWhenUsed="1"/>
+    <w:lsdException w:name="List Number 5" w:semiHidden="1" w:unhideWhenUsed="1"/>
+    <w:lsdException w:name="Title" w:uiPriority="0" w:qFormat="1"/>
+    <w:lsdException w:name="Closing" w:semiHidden="1" w:unhideWhenUsed="1"/>
+    <w:lsdException w:name="Signature" w:semiHidden="1" w:unhideWhenUsed="1"/>
+    <w:lsdException w:name="Default Paragraph Font" w:semiHidden="1" w:uiPriority="1" w:unhideWhenUsed="1"/>
+    <w:lsdException w:name="Body Text" w:semiHidden="1" w:unhideWhenUsed="1"/>
+    <w:lsdException w:name="Body Text Indent" w:semiHidden="1" w:unhideWhenUsed="1"/>
+    <w:lsdException w:name="List Continue" w:semiHidden="1" w:unhideWhenUsed="1"/>
+    <w:lsdException w:name="List Continue 2" w:semiHidden="1" w:unhideWhenUsed="1"/>
+    <w:lsdException w:name="List Continue 3" w:semiHidden="1" w:unhideWhenUsed="1"/>
+    <w:lsdException w:name="List Continue 4" w:semiHidden="1" w:unhideWhenUsed="1"/>
+    <w:lsdException w:name="List Continue 5" w:semiHidden="1" w:unhideWhenUsed="1"/>
+    <w:lsdException w:name="Message Header" w:semiHidden="1" w:unhideWhenUsed="1"/>
+    <w:lsdException w:name="Subtitle" w:uiPriority="11" w:qFormat="1"/>
+    <w:lsdException w:name="Salutation" w:semiHidden="1" w:unhideWhenUsed="1"/>
+    <w:lsdException w:name="Date" w:semiHidden="1" w:unhideWhenUsed="1"/>
+    <w:lsdException w:name="Body Text First Indent" w:semiHidden="1" w:unhideWhenUsed="1"/>
+    <w:lsdException w:name="Body Text First Indent 2" w:semiHidden="1" w:unhideWhenUsed="1"/>
+    <w:lsdException w:name="Note Heading" w:semiHidden="1" w:unhideWhenUsed="1"/>
+    <w:lsdException w:name="Body Text 2" w:semiHidden="1" w:unhideWhenUsed="1"/>
+    <w:lsdException w:name="Body Text 3" w:semiHidden="1" w:unhideWhenUsed="1"/>
+    <w:lsdException w:name="Body Text Indent 2" w:semiHidden="1" w:unhideWhenUsed="1"/>
+    <w:lsdException w:name="Body Text Indent 3" w:semiHidden="1" w:unhideWhenUsed="1"/>
+    <w:lsdException w:name="Block Text" w:semiHidden="1" w:unhideWhenUsed="1"/>
+    <w:lsdException w:name="Hyperlink" w:semiHidden="1" w:unhideWhenUsed="1"/>
+    <w:lsdException w:name="FollowedHyperlink" w:semiHidden="1" w:unhideWhenUsed="1"/>
+    <w:lsdException w:name="Strong" w:uiPriority="0" w:qFormat="1"/>
+    <w:lsdException w:name="Emphasis" w:uiPriority="20" w:qFormat="1"/>
+    <w:lsdException w:name="Document Map" w:semiHidden="1" w:unhideWhenUsed="1"/>
+    <w:lsdException w:name="Plain Text" w:semiHidden="1" w:unhideWhenUsed="1"/>
+    <w:lsdException w:name="E-mail Signature" w:semiHidden="1" w:unhideWhenUsed="1"/>
+    <w:lsdException w:name="HTML Top of Form" w:semiHidden="1" w:unhideWhenUsed="1"/>
+    <w:lsdException w:name="HTML Bottom of Form" w:semiHidden="1" w:unhideWhenUsed="1"/>
+    <w:lsdException w:name="Normal (Web)" w:semiHidden="1" w:unhideWhenUsed="1"/>
+    <w:lsdException w:name="HTML Acronym" w:semiHidden="1" w:unhideWhenUsed="1"/>
+    <w:lsdException w:name="HTML Address" w:semiHidden="1" w:unhideWhenUsed="1"/>
+    <w:lsdException w:name="HTML Cite" w:semiHidden="1" w:unhideWhenUsed="1"/>
+    <w:lsdException w:name="HTML Code" w:semiHidden="1" w:unhideWhenUsed="1"/>
+    <w:lsdException w:name="HTML Definition" w:semiHidden="1" w:unhideWhenUsed="1"/>
+    <w:lsdException w:name="HTML Keyboard" w:semiHidden="1" w:unhideWhenUsed="1"/>
+    <w:lsdException w:name="HTML Preformatted" w:semiHidden="1" w:unhideWhenUsed="1"/>
+    <w:lsdException w:name="HTML Sample" w:semiHidden="1" w:unhideWhenUsed="1"/>
+    <w:lsdException w:name="HTML Typewriter" w:semiHidden="1" w:unhideWhenUsed="1"/>
+    <w:lsdException w:name="HTML Variable" w:semiHidden="1" w:unhideWhenUsed="1"/>
+    <w:lsdException w:name="Normal Table" w:semiHidden="1" w:unhideWhenUsed="1"/>
+    <w:lsdException w:name="annotation subject" w:semiHidden="1" w:unhideWhenUsed="1"/>
+    <w:lsdException w:name="No List" w:semiHidden="1" w:unhideWhenUsed="1"/>
+    <w:lsdException w:name="Outline List 1" w:semiHidden="1" w:unhideWhenUsed="1"/>
+    <w:lsdException w:name="Outline List 2" w:semiHidden="1" w:unhideWhenUsed="1"/>
+    <w:lsdException w:name="Outline List 3" w:semiHidden="1" w:unhideWhenUsed="1"/>
+    <w:lsdException w:name="Table Simple 1" w:semiHidden="1" w:unhideWhenUsed="1"/>
+    <w:lsdException w:name="Table Simple 2" w:semiHidden="1" w:unhideWhenUsed="1"/>
+    <w:lsdException w:name="Table Simple 3" w:semiHidden="1" w:unhideWhenUsed="1"/>
+    <w:lsdException w:name="Table Classic 1" w:semiHidden="1" w:unhideWhenUsed="1"/>
+    <w:lsdException w:name="Table Classic 2" w:semiHidden="1" w:unhideWhenUsed="1"/>
+    <w:lsdException w:name="Table Classic 3" w:semiHidden="1" w:unhideWhenUsed="1"/>
+    <w:lsdException w:name="Table Classic 4" w:semiHidden="1" w:unhideWhenUsed="1"/>
+    <w:lsdException w:name="Table Colorful 1" w:semiHidden="1" w:unhideWhenUsed="1"/>
+    <w:lsdException w:name="Table Colorful 2" w:semiHidden="1" w:unhideWhenUsed="1"/>
+    <w:lsdException w:name="Table Colorful 3" w:semiHidden="1" w:unhideWhenUsed="1"/>
+    <w:lsdException w:name="Table Columns 1" w:semiHidden="1" w:unhideWhenUsed="1"/>
+    <w:lsdException w:name="Table Columns 2" w:semiHidden="1" w:unhideWhenUsed="1"/>
+    <w:lsdException w:name="Table Columns 3" w:semiHidden="1" w:unhideWhenUsed="1"/>
+    <w:lsdException w:name="Table Columns 4" w:semiHidden="1" w:unhideWhenUsed="1"/>
+    <w:lsdException w:name="Table Columns 5" w:semiHidden="1" w:unhideWhenUsed="1"/>
+    <w:lsdException w:name="Table Grid 1" w:semiHidden="1" w:unhideWhenUsed="1"/>
+    <w:lsdException w:name="Table Grid 2" w:semiHidden="1" w:unhideWhenUsed="1"/>
+    <w:lsdException w:name="Table Grid 3" w:semiHidden="1" w:unhideWhenUsed="1"/>
+    <w:lsdException w:name="Table Grid 4" w:semiHidden="1" w:unhideWhenUsed="1"/>
+    <w:lsdException w:name="Table Grid 5" w:semiHidden="1" w:unhideWhenUsed="1"/>
+    <w:lsdException w:name="Table Grid 6" w:semiHidden="1" w:unhideWhenUsed="1"/>
+    <w:lsdException w:name="Table Grid 7" w:semiHidden="1" w:unhideWhenUsed="1"/>
+    <w:lsdException w:name="Table Grid 8" w:semiHidden="1" w:unhideWhenUsed="1"/>
+    <w:lsdException w:name="Table List 1" w:semiHidden="1" w:unhideWhenUsed="1"/>
+    <w:lsdException w:name="Table List 2" w:semiHidden="1" w:unhideWhenUsed="1"/>
+    <w:lsdException w:name="Table List 3" w:semiHidden="1" w:unhideWhenUsed="1"/>
+    <w:lsdException w:name="Table List 4" w:semiHidden="1" w:unhideWhenUsed="1"/>
+    <w:lsdException w:name="Table List 5" w:semiHidden="1" w:unhideWhenUsed="1"/>
+    <w:lsdException w:name="Table List 6" w:semiHidden="1" w:unhideWhenUsed="1"/>
+    <w:lsdException w:name="Table List 7" w:semiHidden="1" w:unhideWhenUsed="1"/>
+    <w:lsdException w:name="Table List 8" w:semiHidden="1" w:unhideWhenUsed="1"/>
+    <w:lsdException w:name="Table 3D effects 1" w:semiHidden="1" w:unhideWhenUsed="1"/>
+    <w:lsdException w:name="Table 3D effects 2" w:semiHidden="1" w:unhideWhenUsed="1"/>
+    <w:lsdException w:name="Table 3D effects 3" w:semiHidden="1" w:unhideWhenUsed="1"/>
+    <w:lsdException w:name="Table Contemporary" w:semiHidden="1" w:unhideWhenUsed="1"/>
+    <w:lsdException w:name="Table Elegant" w:semiHidden="1" w:unhideWhenUsed="1"/>
+    <w:lsdException w:name="Table Professional" w:semiHidden="1" w:unhideWhenUsed="1"/>
+    <w:lsdException w:name="Table Subtle 1" w:semiHidden="1" w:unhideWhenUsed="1"/>
+    <w:lsdException w:name="Table Subtle 2" w:semiHidden="1" w:unhideWhenUsed="1"/>
+    <w:lsdException w:name="Table Web 1" w:semiHidden="1" w:unhideWhenUsed="1"/>
+    <w:lsdException w:name="Table Web 2" w:semiHidden="1" w:unhideWhenUsed="1"/>
+    <w:lsdException w:name="Table Web 3" w:semiHidden="1" w:unhideWhenUsed="1"/>
+    <w:lsdException w:name="Balloon Text" w:semiHidden="1" w:unhideWhenUsed="1"/>
+    <w:lsdException w:name="Table Grid" w:uiPriority="59"/>
+    <w:lsdException w:name="Table Theme" w:semiHidden="1" w:unhideWhenUsed="1"/>
+    <w:lsdException w:name="Placeholder Text" w:semiHidden="1"/>
+    <w:lsdException w:name="No Spacing" w:uiPriority="1" w:qFormat="1"/>
+    <w:lsdException w:name="Light Shading" w:uiPriority="60"/>
+    <w:lsdException w:name="Light List" w:uiPriority="61"/>
+    <w:lsdException w:name="Light Grid" w:uiPriority="62"/>
+    <w:lsdException w:name="Medium Shading 1" w:uiPriority="63"/>
+    <w:lsdException w:name="Medium Shading 2" w:uiPriority="64"/>
+    <w:lsdException w:name="Medium List 1" w:uiPriority="65"/>
+    <w:lsdException w:name="Medium List 2" w:uiPriority="66"/>
+    <w:lsdException w:name="Medium Grid 1" w:uiPriority="67"/>
+    <w:lsdException w:name="Medium Grid 2" w:uiPriority="68"/>
+    <w:lsdException w:name="Medium Grid 3" w:uiPriority="69"/>
+    <w:lsdException w:name="Dark List" w:uiPriority="70"/>
+    <w:lsdException w:name="Colorful Shading" w:uiPriority="71"/>
+    <w:lsdException w:name="Colorful List" w:uiPriority="72"/>
+    <w:lsdException w:name="Colorful Grid" w:uiPriority="73"/>
+    <w:lsdException w:name="Light Shading Accent 1" w:uiPriority="60"/>
+    <w:lsdException w:name="Light List Accent 1" w:uiPriority="61"/>
+    <w:lsdException w:name="Light Grid Accent 1" w:uiPriority="62"/>
+    <w:lsdException w:name="Medium Shading 1 Accent 1" w:uiPriority="63"/>
+    <w:lsdException w:name="Medium Shading 2 Accent 1" w:uiPriority="64"/>
+    <w:lsdException w:name="Medium List 1 Accent 1" w:uiPriority="65"/>
+    <w:lsdException w:name="Revision" w:semiHidden="1"/>
+    <w:lsdException w:name="List Paragraph" w:uiPriority="34" w:qFormat="1"/>
+    <w:lsdException w:name="Quote" w:uiPriority="29" w:qFormat="1"/>
+    <w:lsdException w:name="Intense Quote" w:uiPriority="30" w:qFormat="1"/>
+    <w:lsdException w:name="Medium List 2 Accent 1" w:uiPriority="66"/>
+    <w:lsdException w:name="Medium Grid 1 Accent 1" w:uiPriority="67"/>
+    <w:lsdException w:name="Medium Grid 2 Accent 1" w:uiPriority="68"/>
+    <w:lsdException w:name="Medium Grid 3 Accent 1" w:uiPriority="69"/>
+    <w:lsdException w:name="Dark List Accent 1" w:uiPriority="70"/>
+    <w:lsdException w:name="Colorful Shading Accent 1" w:uiPriority="71"/>
+    <w:lsdException w:name="Colorful List Accent 1" w:uiPriority="72"/>
+    <w:lsdException w:name="Colorful Grid Accent 1" w:uiPriority="73"/>
+    <w:lsdException w:name="Light Shading Accent 2" w:uiPriority="60"/>
+    <w:lsdException w:name="Light List Accent 2" w:uiPriority="61"/>
+    <w:lsdException w:name="Light Grid Accent 2" w:uiPriority="62"/>
+    <w:lsdException w:name="Medium Shading 1 Accent 2" w:uiPriority="63"/>
+    <w:lsdException w:name="Medium Shading 2 Accent 2" w:uiPriority="64"/>
+    <w:lsdException w:name="Medium List 1 Accent 2" w:uiPriority="65"/>
+    <w:lsdException w:name="Medium List 2 Accent 2" w:uiPriority="66"/>
+    <w:lsdException w:name="Medium Grid 1 Accent 2" w:uiPriority="67"/>
+    <w:lsdException w:name="Medium Grid 2 Accent 2" w:uiPriority="68"/>
+    <w:lsdException w:name="Medium Grid 3 Accent 2" w:uiPriority="69"/>
+    <w:lsdException w:name="Dark List Accent 2" w:uiPriority="70"/>
+    <w:lsdException w:name="Colorful Shading Accent 2" w:uiPriority="71"/>
+    <w:lsdException w:name="Colorful List Accent 2" w:uiPriority="72"/>
+    <w:lsdException w:name="Colorful Grid Accent 2" w:uiPriority="73"/>
+    <w:lsdException w:name="Light Shading Accent 3" w:uiPriority="60"/>
+    <w:lsdException w:name="Light List Accent 3" w:uiPriority="61"/>
+    <w:lsdException w:name="Light Grid Accent 3" w:uiPriority="62"/>
+    <w:lsdException w:name="Medium Shading 1 Accent 3" w:uiPriority="63"/>
+    <w:lsdException w:name="Medium Shading 2 Accent 3" w:uiPriority="64"/>
+    <w:lsdException w:name="Medium List 1 Accent 3" w:uiPriority="65"/>
+    <w:lsdException w:name="Medium List 2 Accent 3" w:uiPriority="66"/>
+    <w:lsdException w:name="Medium Grid 1 Accent 3" w:uiPriority="67"/>
+    <w:lsdException w:name="Medium Grid 2 Accent 3" w:uiPriority="68"/>
+    <w:lsdException w:name="Medium Grid 3 Accent 3" w:uiPriority="69"/>
+    <w:lsdException w:name="Dark List Accent 3" w:uiPriority="70"/>
+    <w:lsdException w:name="Colorful Shading Accent 3" w:uiPriority="71"/>
+    <w:lsdException w:name="Colorful List Accent 3" w:uiPriority="72"/>
+    <w:lsdException w:name="Colorful Grid Accent 3" w:uiPriority="73"/>
+    <w:lsdException w:name="Light Shading Accent 4" w:uiPriority="60"/>
+    <w:lsdException w:name="Light List Accent 4" w:uiPriority="61"/>
+    <w:lsdException w:name="Light Grid Accent 4" w:uiPriority="62"/>
+    <w:lsdException w:name="Medium Shading 1 Accent 4" w:uiPriority="63"/>
+    <w:lsdException w:name="Medium Shading 2 Accent 4" w:uiPriority="64"/>
+    <w:lsdException w:name="Medium List 1 Accent 4" w:uiPriority="65"/>
+    <w:lsdException w:name="Medium List 2 Accent 4" w:uiPriority="66"/>
+    <w:lsdException w:name="Medium Grid 1 Accent 4" w:uiPriority="67"/>
+    <w:lsdException w:name="Medium Grid 2 Accent 4" w:uiPriority="68"/>
+    <w:lsdException w:name="Medium Grid 3 Accent 4" w:uiPriority="69"/>
+    <w:lsdException w:name="Dark List Accent 4" w:uiPriority="70"/>
+    <w:lsdException w:name="Colorful Shading Accent 4" w:uiPriority="71"/>
+    <w:lsdException w:name="Colorful List Accent 4" w:uiPriority="72"/>
+    <w:lsdException w:name="Colorful Grid Accent 4" w:uiPriority="73"/>
+    <w:lsdException w:name="Light Shading Accent 5" w:uiPriority="60"/>
+    <w:lsdException w:name="Light List Accent 5" w:uiPriority="61"/>
+    <w:lsdException w:name="Light Grid Accent 5" w:uiPriority="62"/>
+    <w:lsdException w:name="Medium Shading 1 Accent 5" w:uiPriority="63"/>
+    <w:lsdException w:name="Medium Shading 2 Accent 5" w:uiPriority="64"/>
+    <w:lsdException w:name="Medium List 1 Accent 5" w:uiPriority="65"/>
+    <w:lsdException w:name="Medium List 2 Accent 5" w:uiPriority="66"/>
+    <w:lsdException w:name="Medium Grid 1 Accent 5" w:uiPriority="67"/>
+    <w:lsdException w:name="Medium Grid 2 Accent 5" w:uiPriority="68"/>
+    <w:lsdException w:name="Medium Grid 3 Accent 5" w:uiPriority="69"/>
+    <w:lsdException w:name="Dark List Accent 5" w:uiPriority="70"/>
+    <w:lsdException w:name="Colorful Shading Accent 5" w:uiPriority="71"/>
+    <w:lsdException w:name="Colorful List Accent 5" w:uiPriority="72"/>
+    <w:lsdException w:name="Colorful Grid Accent 5" w:uiPriority="73"/>
+    <w:lsdException w:name="Light Shading Accent 6" w:uiPriority="60"/>
+    <w:lsdException w:name="Light List Accent 6" w:uiPriority="61"/>
+    <w:lsdException w:name="Light Grid Accent 6" w:uiPriority="62"/>
+    <w:lsdException w:name="Medium Shading 1 Accent 6" w:uiPriority="63"/>
+    <w:lsdException w:name="Medium Shading 2 Accent 6" w:uiPriority="64"/>
+    <w:lsdException w:name="Medium List 1 Accent 6" w:uiPriority="65"/>
+    <w:lsdException w:name="Medium List 2 Accent 6" w:uiPriority="66"/>
+    <w:lsdException w:name="Medium Grid 1 Accent 6" w:uiPriority="67"/>
+    <w:lsdException w:name="Medium Grid 2 Accent 6" w:uiPriority="68"/>
+    <w:lsdException w:name="Medium Grid 3 Accent 6" w:uiPriority="69"/>
+    <w:lsdException w:name="Dark List Accent 6" w:uiPriority="70"/>
+    <w:lsdException w:name="Colorful Shading Accent 6" w:uiPriority="71"/>
+    <w:lsdException w:name="Colorful List Accent 6" w:uiPriority="72"/>
+    <w:lsdException w:name="Colorful Grid Accent 6" w:uiPriority="73"/>
+    <w:lsdException w:name="Subtle Emphasis" w:uiPriority="19" w:qFormat="1"/>
+    <w:lsdException w:name="Intense Emphasis" w:uiPriority="21" w:qFormat="1"/>
+    <w:lsdException w:name="Subtle Reference" w:uiPriority="31" w:qFormat="1"/>
+    <w:lsdException w:name="Intense Reference" w:uiPriority="32" w:qFormat="1"/>
+    <w:lsdException w:name="Book Title" w:uiPriority="33" w:qFormat="1"/>
+    <w:lsdException w:name="Bibliography" w:semiHidden="1" w:uiPriority="37" w:unhideWhenUsed="1"/>
+    <w:lsdException w:name="TOC Heading" w:semiHidden="1" w:uiPriority="39" w:unhideWhenUsed="1" w:qFormat="1"/>
+    <w:lsdException w:name="Plain Table 1" w:uiPriority="41"/>
+    <w:lsdException w:name="Plain Table 2" w:uiPriority="42"/>
+    <w:lsdException w:name="Plain Table 3" w:uiPriority="43"/>
+    <w:lsdException w:name="Plain Table 4" w:uiPriority="44"/>
+    <w:lsdException w:name="Plain Table 5" w:uiPriority="45"/>
+    <w:lsdException w:name="Grid Table Light" w:uiPriority="40"/>
+    <w:lsdException w:name="Grid Table 1 Light" w:uiPriority="46"/>
+    <w:lsdException w:name="Grid Table 2" w:uiPriority="47"/>
+    <w:lsdException w:name="Grid Table 3" w:uiPriority="48"/>
+    <w:lsdException w:name="Grid Table 4" w:uiPriority="49"/>
+    <w:lsdException w:name="Grid Table 5 Dark" w:uiPriority="50"/>
+    <w:lsdException w:name="Grid Table 6 Colorful" w:uiPriority="51"/>
+    <w:lsdException w:name="Grid Table 7 Colorful" w:uiPriority="52"/>
+    <w:lsdException w:name="Grid Table 1 Light Accent 1" w:uiPriority="46"/>
+    <w:lsdException w:name="Grid Table 2 Accent 1" w:uiPriority="47"/>
+    <w:lsdException w:name="Grid Table 3 Accent 1" w:uiPriority="48"/>
+    <w:lsdException w:name="Grid Table 4 Accent 1" w:uiPriority="49"/>
+    <w:lsdException w:name="Grid Table 5 Dark Accent 1" w:uiPriority="50"/>
+    <w:lsdException w:name="Grid Table 6 Colorful Accent 1" w:uiPriority="51"/>
+    <w:lsdException w:name="Grid Table 7 Colorful Accent 1" w:uiPriority="52"/>
+    <w:lsdException w:name="Grid Table 1 Light Accent 2" w:uiPriority="46"/>
+    <w:lsdException w:name="Grid Table 2 Accent 2" w:uiPriority="47"/>
+    <w:lsdException w:name="Grid Table 3 Accent 2" w:uiPriority="48"/>
+    <w:lsdException w:name="Grid Table 4 Accent 2" w:uiPriority="49"/>
+    <w:lsdException w:name="Grid Table 5 Dark Accent 2" w:uiPriority="50"/>
+    <w:lsdException w:name="Grid Table 6 Colorful Accent 2" w:uiPriority="51"/>
+    <w:lsdException w:name="Grid Table 7 Colorful Accent 2" w:uiPriority="52"/>
+    <w:lsdException w:name="Grid Table 1 Light Accent 3" w:uiPriority="46"/>
+    <w:lsdException w:name="Grid Table 2 Accent 3" w:uiPriority="47"/>
+    <w:lsdException w:name="Grid Table 3 Accent 3" w:uiPriority="48"/>
+    <w:lsdException w:name="Grid Table 4 Accent 3" w:uiPriority="49"/>
+    <w:lsdException w:name="Grid Table 5 Dark Accent 3" w:uiPriority="50"/>
+    <w:lsdException w:name="Grid Table 6 Colorful Accent 3" w:uiPriority="51"/>
+    <w:lsdException w:name="Grid Table 7 Colorful Accent 3" w:uiPriority="52"/>
+    <w:lsdException w:name="Grid Table 1 Light Accent 4" w:uiPriority="46"/>
+    <w:lsdException w:name="Grid Table 2 Accent 4" w:uiPriority="47"/>
+    <w:lsdException w:name="Grid Table 3 Accent 4" w:uiPriority="48"/>
+    <w:lsdException w:name="Grid Table 4 Accent 4" w:uiPriority="49"/>
+    <w:lsdException w:name="Grid Table 5 Dark Accent 4" w:uiPriority="50"/>
+    <w:lsdException w:name="Grid Table 6 Colorful Accent 4" w:uiPriority="51"/>
+    <w:lsdException w:name="Grid Table 7 Colorful Accent 4" w:uiPriority="52"/>
+    <w:lsdException w:name="Grid Table 1 Light Accent 5" w:uiPriority="46"/>
+    <w:lsdException w:name="Grid Table 2 Accent 5" w:uiPriority="47"/>
+    <w:lsdException w:name="Grid Table 3 Accent 5" w:uiPriority="48"/>
+    <w:lsdException w:name="Grid Table 4 Accent 5" w:uiPriority="49"/>
+    <w:lsdException w:name="Grid Table 5 Dark Accent 5" w:uiPriority="50"/>
+    <w:lsdException w:name="Grid Table 6 Colorful Accent 5" w:uiPriority="51"/>
+    <w:lsdException w:name="Grid Table 7 Colorful Accent 5" w:uiPriority="52"/>
+    <w:lsdException w:name="Grid Table 1 Light Accent 6" w:uiPriority="46"/>
+    <w:lsdException w:name="Grid Table 2 Accent 6" w:uiPriority="47"/>
+    <w:lsdException w:name="Grid Table 3 Accent 6" w:uiPriority="48"/>
+    <w:lsdException w:name="Grid Table 4 Accent 6" w:uiPriority="49"/>
+    <w:lsdException w:name="Grid Table 5 Dark Accent 6" w:uiPriority="50"/>
+    <w:lsdException w:name="Grid Table 6 Colorful Accent 6" w:uiPriority="51"/>
+    <w:lsdException w:name="Grid Table 7 Colorful Accent 6" w:uiPriority="52"/>
+    <w:lsdException w:name="List Table 1 Light" w:uiPriority="46"/>
+    <w:lsdException w:name="List Table 2" w:uiPriority="47"/>
+    <w:lsdException w:name="List Table 3" w:uiPriority="48"/>
+    <w:lsdException w:name="List Table 4" w:uiPriority="49"/>
+    <w:lsdException w:name="List Table 5 Dark" w:uiPriority="50"/>
+    <w:lsdException w:name="List Table 6 Colorful" w:uiPriority="51"/>
+    <w:lsdException w:name="List Table 7 Colorful" w:uiPriority="52"/>
+    <w:lsdException w:name="List Table 1 Light Accent 1" w:uiPriority="46"/>
+    <w:lsdException w:name="List Table 2 Accent 1" w:uiPriority="47"/>
+    <w:lsdException w:name="List Table 3 Accent 1" w:uiPriority="48"/>
+    <w:lsdException w:name="List Table 4 Accent 1" w:uiPriority="49"/>
+    <w:lsdException w:name="List Table 5 Dark Accent 1" w:uiPriority="50"/>
+    <w:lsdException w:name="List Table 6 Colorful Accent 1" w:uiPriority="51"/>
+    <w:lsdException w:name="List Table 7 Colorful Accent 1" w:uiPriority="52"/>
+    <w:lsdException w:name="List Table 1 Light Accent 2" w:uiPriority="46"/>
+    <w:lsdException w:name="List Table 2 Accent 2" w:uiPriority="47"/>
+    <w:lsdException w:name="List Table 3 Accent 2" w:uiPriority="48"/>
+    <w:lsdException w:name="List Table 4 Accent 2" w:uiPriority="49"/>
+    <w:lsdException w:name="List Table 5 Dark Accent 2" w:uiPriority="50"/>
+    <w:lsdException w:name="List Table 6 Colorful Accent 2" w:uiPriority="51"/>
+    <w:lsdException w:name="List Table 7 Colorful Accent 2" w:uiPriority="52"/>
+    <w:lsdException w:name="List Table 1 Light Accent 3" w:uiPriority="46"/>
+    <w:lsdException w:name="List Table 2 Accent 3" w:uiPriority="47"/>
+    <w:lsdException w:name="List Table 3 Accent 3" w:uiPriority="48"/>
+    <w:lsdException w:name="List Table 4 Accent 3" w:uiPriority="49"/>
+    <w:lsdException w:name="List Table 5 Dark Accent 3" w:uiPriority="50"/>
+    <w:lsdException w:name="List Table 6 Colorful Accent 3" w:uiPriority="51"/>
+    <w:lsdException w:name="List Table 7 Colorful Accent 3" w:uiPriority="52"/>
+    <w:lsdException w:name="List Table 1 Light Accent 4" w:uiPriority="46"/>
+    <w:lsdException w:name="List Table 2 Accent 4" w:uiPriority="47"/>
+    <w:lsdException w:name="List Table 3 Accent 4" w:uiPriority="48"/>
+    <w:lsdException w:name="List Table 4 Accent 4" w:uiPriority="49"/>
+    <w:lsdException w:name="List Table 5 Dark Accent 4" w:uiPriority="50"/>
+    <w:lsdException w:name="List Table 6 Colorful Accent 4" w:uiPriority="51"/>
+    <w:lsdException w:name="List Table 7 Colorful Accent 4" w:uiPriority="52"/>
+    <w:lsdException w:name="List Table 1 Light Accent 5" w:uiPriority="46"/>
+    <w:lsdException w:name="List Table 2 Accent 5" w:uiPriority="47"/>
+    <w:lsdException w:name="List Table 3 Accent 5" w:uiPriority="48"/>
+    <w:lsdException w:name="List Table 4 Accent 5" w:uiPriority="49"/>
+    <w:lsdException w:name="List Table 5 Dark Accent 5" w:uiPriority="50"/>
+    <w:lsdException w:name="List Table 6 Colorful Accent 5" w:uiPriority="51"/>
+    <w:lsdException w:name="List Table 7 Colorful Accent 5" w:uiPriority="52"/>
+    <w:lsdException w:name="List Table 1 Light Accent 6" w:uiPriority="46"/>
+    <w:lsdException w:name="List Table 2 Accent 6" w:uiPriority="47"/>
+    <w:lsdException w:name="List Table 3 Accent 6" w:uiPriority="48"/>
+    <w:lsdException w:name="List Table 4 Accent 6" w:uiPriority="49"/>
+    <w:lsdException w:name="List Table 5 Dark Accent 6" w:uiPriority="50"/>
+    <w:lsdException w:name="List Table 6 Colorful Accent 6" w:uiPriority="51"/>
+    <w:lsdException w:name="List Table 7 Colorful Accent 6" w:uiPriority="52"/>
   </w:latentStyles>
   <w:style w:type="paragraph" w:default="1" w:styleId="Normal">
     <w:name w:val="Normal"/>
@@ -4877,7 +6042,6 @@
     <w:uiPriority w:val="99"/>
     <w:semiHidden/>
     <w:unhideWhenUsed/>
-    <w:qFormat/>
     <w:tblPr>
       <w:tblInd w:w="0" w:type="dxa"/>
       <w:tblCellMar>
@@ -5209,6 +6373,18 @@
       <w:contextualSpacing/>
     </w:pPr>
   </w:style>
+  <w:style w:type="character" w:styleId="Hyperlink">
+    <w:name w:val="Hyperlink"/>
+    <w:basedOn w:val="DefaultParagraphFont"/>
+    <w:uiPriority w:val="99"/>
+    <w:semiHidden/>
+    <w:unhideWhenUsed/>
+    <w:rsid w:val="009C2558"/>
+    <w:rPr>
+      <w:color w:val="0000FF"/>
+      <w:u w:val="single"/>
+    </w:rPr>
+  </w:style>
 </w:styles>
 </file>
 

</xml_diff>